<commit_message>
Update color scheme and enhance UI elements in CSS and HTML
</commit_message>
<xml_diff>
--- a/BTL-master/23630851_LeThanhLong_BanDoNoiThat.docx
+++ b/BTL-master/23630851_LeThanhLong_BanDoNoiThat.docx
@@ -1,6 +1,6 @@
 
 <file path=word/document.xml><?xml version="1.0" encoding="utf-8"?>
-<w:document xmlns:wpc="http://schemas.microsoft.com/office/word/2010/wordprocessingCanvas" xmlns:mc="http://schemas.openxmlformats.org/markup-compatibility/2006" xmlns:o="urn:schemas-microsoft-com:office:office" xmlns:r="http://schemas.openxmlformats.org/officeDocument/2006/relationships" xmlns:m="http://schemas.openxmlformats.org/officeDocument/2006/math" xmlns:v="urn:schemas-microsoft-com:vml" xmlns:wp14="http://schemas.microsoft.com/office/word/2010/wordprocessingDrawing" xmlns:wp="http://schemas.openxmlformats.org/drawingml/2006/wordprocessingDrawing" xmlns:w10="urn:schemas-microsoft-com:office:word" xmlns:w="http://schemas.openxmlformats.org/wordprocessingml/2006/main" xmlns:w14="http://schemas.microsoft.com/office/word/2010/wordml" xmlns:w15="http://schemas.microsoft.com/office/word/2012/wordml" xmlns:wpg="http://schemas.microsoft.com/office/word/2010/wordprocessingGroup" xmlns:wpi="http://schemas.microsoft.com/office/word/2010/wordprocessingInk" xmlns:wne="http://schemas.microsoft.com/office/word/2006/wordml" xmlns:wps="http://schemas.microsoft.com/office/word/2010/wordprocessingShape" mc:Ignorable="w14 w15 wp14">
+<w:document xmlns:wpc="http://schemas.microsoft.com/office/word/2010/wordprocessingCanvas" xmlns:cx="http://schemas.microsoft.com/office/drawing/2014/chartex" xmlns:cx1="http://schemas.microsoft.com/office/drawing/2015/9/8/chartex" xmlns:cx2="http://schemas.microsoft.com/office/drawing/2015/10/21/chartex" xmlns:cx3="http://schemas.microsoft.com/office/drawing/2016/5/9/chartex" xmlns:cx4="http://schemas.microsoft.com/office/drawing/2016/5/10/chartex" xmlns:cx5="http://schemas.microsoft.com/office/drawing/2016/5/11/chartex" xmlns:cx6="http://schemas.microsoft.com/office/drawing/2016/5/12/chartex" xmlns:cx7="http://schemas.microsoft.com/office/drawing/2016/5/13/chartex" xmlns:cx8="http://schemas.microsoft.com/office/drawing/2016/5/14/chartex" xmlns:mc="http://schemas.openxmlformats.org/markup-compatibility/2006" xmlns:aink="http://schemas.microsoft.com/office/drawing/2016/ink" xmlns:am3d="http://schemas.microsoft.com/office/drawing/2017/model3d" xmlns:o="urn:schemas-microsoft-com:office:office" xmlns:oel="http://schemas.microsoft.com/office/2019/extlst" xmlns:r="http://schemas.openxmlformats.org/officeDocument/2006/relationships" xmlns:m="http://schemas.openxmlformats.org/officeDocument/2006/math" xmlns:v="urn:schemas-microsoft-com:vml" xmlns:wp14="http://schemas.microsoft.com/office/word/2010/wordprocessingDrawing" xmlns:wp="http://schemas.openxmlformats.org/drawingml/2006/wordprocessingDrawing" xmlns:w10="urn:schemas-microsoft-com:office:word" xmlns:w="http://schemas.openxmlformats.org/wordprocessingml/2006/main" xmlns:w14="http://schemas.microsoft.com/office/word/2010/wordml" xmlns:w15="http://schemas.microsoft.com/office/word/2012/wordml" xmlns:w16cex="http://schemas.microsoft.com/office/word/2018/wordml/cex" xmlns:w16cid="http://schemas.microsoft.com/office/word/2016/wordml/cid" xmlns:w16="http://schemas.microsoft.com/office/word/2018/wordml" xmlns:w16du="http://schemas.microsoft.com/office/word/2023/wordml/word16du" xmlns:w16sdtdh="http://schemas.microsoft.com/office/word/2020/wordml/sdtdatahash" xmlns:w16sdtfl="http://schemas.microsoft.com/office/word/2024/wordml/sdtformatlock" xmlns:w16se="http://schemas.microsoft.com/office/word/2015/wordml/symex" xmlns:wpg="http://schemas.microsoft.com/office/word/2010/wordprocessingGroup" xmlns:wpi="http://schemas.microsoft.com/office/word/2010/wordprocessingInk" xmlns:wne="http://schemas.microsoft.com/office/word/2006/wordml" xmlns:wps="http://schemas.microsoft.com/office/word/2010/wordprocessingShape" mc:Ignorable="w14 w15 w16se w16cid w16 w16cex w16sdtdh w16sdtfl w16du wp14">
   <w:body>
     <w:sdt>
       <w:sdtPr>
@@ -184,7 +184,6 @@
             <w:dataBinding w:prefixMappings="xmlns:ns0='http://purl.org/dc/elements/1.1/' xmlns:ns1='http://schemas.openxmlformats.org/package/2006/metadata/core-properties' " w:xpath="/ns1:coreProperties[1]/ns0:title[1]" w:storeItemID="{6C3C8BC8-F283-45AE-878A-BAB7291924A1}"/>
             <w:text/>
           </w:sdtPr>
-          <w:sdtEndPr/>
           <w:sdtContent>
             <w:p>
               <w:pPr>
@@ -2638,25 +2637,7 @@
           <w:sz w:val="26"/>
           <w:szCs w:val="26"/>
         </w:rPr>
-        <w:t xml:space="preserve"> để tạo nên cảm giác thân thiện và sang trọng. Chúng em đã tổ chức nội dung của trang web </w:t>
-      </w:r>
-      <w:proofErr w:type="gramStart"/>
-      <w:r>
-        <w:rPr>
-          <w:rFonts w:ascii="Times New Roman" w:hAnsi="Times New Roman" w:cs="Times New Roman"/>
-          <w:sz w:val="26"/>
-          <w:szCs w:val="26"/>
-        </w:rPr>
-        <w:t>theo</w:t>
-      </w:r>
-      <w:proofErr w:type="gramEnd"/>
-      <w:r>
-        <w:rPr>
-          <w:rFonts w:ascii="Times New Roman" w:hAnsi="Times New Roman" w:cs="Times New Roman"/>
-          <w:sz w:val="26"/>
-          <w:szCs w:val="26"/>
-        </w:rPr>
-        <w:t xml:space="preserve"> từng danh mục sản phẩm và đưa ra các hình ảnh và mô tả chi tiết cho từng sản phẩm.</w:t>
+        <w:t xml:space="preserve"> để tạo nên cảm giác thân thiện và sang trọng. Chúng em đã tổ chức nội dung của trang web theo từng danh mục sản phẩm và đưa ra các hình ảnh và mô tả chi tiết cho từng sản phẩm.</w:t>
       </w:r>
       <w:r>
         <w:rPr>
@@ -2797,20 +2778,8 @@
           <w:sz w:val="26"/>
           <w:szCs w:val="26"/>
         </w:rPr>
-        <w:t xml:space="preserve">, menu, </w:t>
+        <w:t>, menu, table, ….</w:t>
       </w:r>
-      <w:proofErr w:type="gramStart"/>
-      <w:r>
-        <w:rPr>
-          <w:rFonts w:cstheme="minorHAnsi"/>
-          <w:i/>
-          <w:color w:val="FF0000"/>
-          <w:sz w:val="26"/>
-          <w:szCs w:val="26"/>
-        </w:rPr>
-        <w:t>table, ….</w:t>
-      </w:r>
-      <w:proofErr w:type="gramEnd"/>
       <w:r>
         <w:rPr>
           <w:rFonts w:cstheme="minorHAnsi"/>
@@ -3027,7 +2996,6 @@
           <w:szCs w:val="26"/>
         </w:rPr>
       </w:pPr>
-      <w:proofErr w:type="gramStart"/>
       <w:r>
         <w:rPr>
           <w:rFonts w:ascii="Times New Roman" w:hAnsi="Times New Roman" w:cs="Times New Roman"/>
@@ -3037,7 +3005,6 @@
         </w:rPr>
         <w:t>menu</w:t>
       </w:r>
-      <w:proofErr w:type="gramEnd"/>
       <w:r>
         <w:rPr>
           <w:rFonts w:ascii="Times New Roman" w:hAnsi="Times New Roman" w:cs="Times New Roman"/>
@@ -3063,7 +3030,6 @@
           <w:szCs w:val="26"/>
         </w:rPr>
       </w:pPr>
-      <w:proofErr w:type="gramStart"/>
       <w:r>
         <w:rPr>
           <w:rFonts w:ascii="Times New Roman" w:hAnsi="Times New Roman" w:cs="Times New Roman"/>
@@ -3073,7 +3039,6 @@
         </w:rPr>
         <w:t>form</w:t>
       </w:r>
-      <w:proofErr w:type="gramEnd"/>
       <w:r>
         <w:rPr>
           <w:rFonts w:ascii="Times New Roman" w:hAnsi="Times New Roman" w:cs="Times New Roman"/>
@@ -3191,6 +3156,60 @@
       <w:r>
         <w:br w:type="page"/>
       </w:r>
+      <w:r>
+        <w:rPr>
+          <w:noProof/>
+        </w:rPr>
+        <w:lastRenderedPageBreak/>
+        <w:drawing>
+          <wp:inline distT="0" distB="0" distL="0" distR="0" wp14:anchorId="48604AA4" wp14:editId="5A32A361">
+            <wp:extent cx="6511925" cy="4306570"/>
+            <wp:effectExtent l="0" t="0" r="3175" b="0"/>
+            <wp:docPr id="1705133996" name="Picture 2" descr="A screenshot of a computer&#10;&#10;AI-generated content may be incorrect."/>
+            <wp:cNvGraphicFramePr>
+              <a:graphicFrameLocks xmlns:a="http://schemas.openxmlformats.org/drawingml/2006/main" noChangeAspect="1"/>
+            </wp:cNvGraphicFramePr>
+            <a:graphic xmlns:a="http://schemas.openxmlformats.org/drawingml/2006/main">
+              <a:graphicData uri="http://schemas.openxmlformats.org/drawingml/2006/picture">
+                <pic:pic xmlns:pic="http://schemas.openxmlformats.org/drawingml/2006/picture">
+                  <pic:nvPicPr>
+                    <pic:cNvPr id="1705133996" name="Picture 2" descr="A screenshot of a computer&#10;&#10;AI-generated content may be incorrect."/>
+                    <pic:cNvPicPr>
+                      <a:picLocks noChangeAspect="1" noChangeArrowheads="1"/>
+                    </pic:cNvPicPr>
+                  </pic:nvPicPr>
+                  <pic:blipFill>
+                    <a:blip r:embed="rId13">
+                      <a:extLst>
+                        <a:ext uri="{28A0092B-C50C-407E-A947-70E740481C1C}">
+                          <a14:useLocalDpi xmlns:a14="http://schemas.microsoft.com/office/drawing/2010/main" val="0"/>
+                        </a:ext>
+                      </a:extLst>
+                    </a:blip>
+                    <a:srcRect/>
+                    <a:stretch>
+                      <a:fillRect/>
+                    </a:stretch>
+                  </pic:blipFill>
+                  <pic:spPr bwMode="auto">
+                    <a:xfrm>
+                      <a:off x="0" y="0"/>
+                      <a:ext cx="6511925" cy="4306570"/>
+                    </a:xfrm>
+                    <a:prstGeom prst="rect">
+                      <a:avLst/>
+                    </a:prstGeom>
+                    <a:noFill/>
+                    <a:ln>
+                      <a:noFill/>
+                    </a:ln>
+                  </pic:spPr>
+                </pic:pic>
+              </a:graphicData>
+            </a:graphic>
+          </wp:inline>
+        </w:drawing>
+      </w:r>
     </w:p>
     <w:p>
       <w:pPr>
@@ -3198,7 +3217,6 @@
       </w:pPr>
       <w:bookmarkStart w:id="6" w:name="_Toc41542391"/>
       <w:r>
-        <w:lastRenderedPageBreak/>
         <w:t>XÂY DỰNG ỨNG DỤNG</w:t>
       </w:r>
       <w:bookmarkEnd w:id="6"/>
@@ -3214,18 +3232,11 @@
     <w:p/>
     <w:p>
       <w:r>
-        <w:br w:type="page"/>
-      </w:r>
-      <w:r>
-        <w:rPr>
-          <w:noProof/>
-        </w:rPr>
-        <w:lastRenderedPageBreak/>
         <w:drawing>
-          <wp:inline distT="0" distB="0" distL="0" distR="0" wp14:anchorId="670139E1" wp14:editId="11FDD67C">
-            <wp:extent cx="6511925" cy="2594610"/>
+          <wp:inline distT="0" distB="0" distL="0" distR="0" wp14:anchorId="0909CD7F" wp14:editId="0FC57624">
+            <wp:extent cx="6511925" cy="2612390"/>
             <wp:effectExtent l="0" t="0" r="3175" b="0"/>
-            <wp:docPr id="1405022525" name="Picture 1" descr="A screenshot of a computer&#10;&#10;Description automatically generated with medium confidence"/>
+            <wp:docPr id="1954748956" name="Picture 1" descr="A screenshot of a computer&#10;&#10;AI-generated content may be incorrect."/>
             <wp:cNvGraphicFramePr>
               <a:graphicFrameLocks xmlns:a="http://schemas.openxmlformats.org/drawingml/2006/main" noChangeAspect="1"/>
             </wp:cNvGraphicFramePr>
@@ -3233,11 +3244,11 @@
               <a:graphicData uri="http://schemas.openxmlformats.org/drawingml/2006/picture">
                 <pic:pic xmlns:pic="http://schemas.openxmlformats.org/drawingml/2006/picture">
                   <pic:nvPicPr>
-                    <pic:cNvPr id="1405022525" name="Picture 1" descr="A screenshot of a computer&#10;&#10;Description automatically generated with medium confidence"/>
+                    <pic:cNvPr id="1954748956" name="Picture 1" descr="A screenshot of a computer&#10;&#10;AI-generated content may be incorrect."/>
                     <pic:cNvPicPr/>
                   </pic:nvPicPr>
                   <pic:blipFill>
-                    <a:blip r:embed="rId13"/>
+                    <a:blip r:embed="rId14"/>
                     <a:stretch>
                       <a:fillRect/>
                     </a:stretch>
@@ -3245,7 +3256,7 @@
                   <pic:spPr>
                     <a:xfrm>
                       <a:off x="0" y="0"/>
-                      <a:ext cx="6511925" cy="2594610"/>
+                      <a:ext cx="6511925" cy="2612390"/>
                     </a:xfrm>
                     <a:prstGeom prst="rect">
                       <a:avLst/>
@@ -3263,6 +3274,7 @@
         <w:pStyle w:val="Heading3"/>
       </w:pPr>
       <w:r>
+        <w:lastRenderedPageBreak/>
         <w:t xml:space="preserve">Trang đăng </w:t>
       </w:r>
       <w:r>
@@ -3271,14 +3283,11 @@
     </w:p>
     <w:p>
       <w:r>
-        <w:rPr>
-          <w:noProof/>
-        </w:rPr>
         <w:drawing>
-          <wp:inline distT="0" distB="0" distL="0" distR="0" wp14:anchorId="0FAA879D" wp14:editId="6DC9C0FB">
-            <wp:extent cx="6511925" cy="4808855"/>
-            <wp:effectExtent l="0" t="0" r="3175" b="0"/>
-            <wp:docPr id="113977243" name="Picture 1" descr="A screenshot of a computer&#10;&#10;Description automatically generated with medium confidence"/>
+          <wp:inline distT="0" distB="0" distL="0" distR="0" wp14:anchorId="06406AF6" wp14:editId="3B200F8C">
+            <wp:extent cx="6511925" cy="4510405"/>
+            <wp:effectExtent l="0" t="0" r="3175" b="4445"/>
+            <wp:docPr id="69316986" name="Picture 1" descr="A screenshot of a computer&#10;&#10;AI-generated content may be incorrect."/>
             <wp:cNvGraphicFramePr>
               <a:graphicFrameLocks xmlns:a="http://schemas.openxmlformats.org/drawingml/2006/main" noChangeAspect="1"/>
             </wp:cNvGraphicFramePr>
@@ -3286,11 +3295,11 @@
               <a:graphicData uri="http://schemas.openxmlformats.org/drawingml/2006/picture">
                 <pic:pic xmlns:pic="http://schemas.openxmlformats.org/drawingml/2006/picture">
                   <pic:nvPicPr>
-                    <pic:cNvPr id="113977243" name="Picture 1" descr="A screenshot of a computer&#10;&#10;Description automatically generated with medium confidence"/>
+                    <pic:cNvPr id="69316986" name="Picture 1" descr="A screenshot of a computer&#10;&#10;AI-generated content may be incorrect."/>
                     <pic:cNvPicPr/>
                   </pic:nvPicPr>
                   <pic:blipFill>
-                    <a:blip r:embed="rId14"/>
+                    <a:blip r:embed="rId15"/>
                     <a:stretch>
                       <a:fillRect/>
                     </a:stretch>
@@ -3298,7 +3307,7 @@
                   <pic:spPr>
                     <a:xfrm>
                       <a:off x="0" y="0"/>
-                      <a:ext cx="6511925" cy="4808855"/>
+                      <a:ext cx="6511925" cy="4510405"/>
                     </a:xfrm>
                     <a:prstGeom prst="rect">
                       <a:avLst/>
@@ -3333,18 +3342,26 @@
           <w:szCs w:val="36"/>
         </w:rPr>
       </w:pPr>
+    </w:p>
+    <w:p>
+      <w:pPr>
+        <w:rPr>
+          <w:rFonts w:ascii="Times New Roman" w:hAnsi="Times New Roman" w:cs="Times New Roman"/>
+          <w:sz w:val="36"/>
+          <w:szCs w:val="36"/>
+        </w:rPr>
+      </w:pPr>
       <w:r>
         <w:rPr>
           <w:rFonts w:ascii="Times New Roman" w:hAnsi="Times New Roman" w:cs="Times New Roman"/>
-          <w:noProof/>
           <w:sz w:val="36"/>
           <w:szCs w:val="36"/>
         </w:rPr>
         <w:drawing>
-          <wp:inline distT="0" distB="0" distL="0" distR="0" wp14:anchorId="1F2F459D" wp14:editId="3B7CFD91">
-            <wp:extent cx="6511925" cy="3093085"/>
-            <wp:effectExtent l="0" t="0" r="3175" b="0"/>
-            <wp:docPr id="43142351" name="Picture 1" descr="A screenshot of a room&#10;&#10;Description automatically generated with medium confidence"/>
+          <wp:inline distT="0" distB="0" distL="0" distR="0" wp14:anchorId="059BF78B" wp14:editId="56F6B143">
+            <wp:extent cx="6511925" cy="3228975"/>
+            <wp:effectExtent l="0" t="0" r="3175" b="9525"/>
+            <wp:docPr id="1621904996" name="Picture 1" descr="A screenshot of a website&#10;&#10;AI-generated content may be incorrect."/>
             <wp:cNvGraphicFramePr>
               <a:graphicFrameLocks xmlns:a="http://schemas.openxmlformats.org/drawingml/2006/main" noChangeAspect="1"/>
             </wp:cNvGraphicFramePr>
@@ -3352,11 +3369,11 @@
               <a:graphicData uri="http://schemas.openxmlformats.org/drawingml/2006/picture">
                 <pic:pic xmlns:pic="http://schemas.openxmlformats.org/drawingml/2006/picture">
                   <pic:nvPicPr>
-                    <pic:cNvPr id="43142351" name="Picture 1" descr="A screenshot of a room&#10;&#10;Description automatically generated with medium confidence"/>
+                    <pic:cNvPr id="1621904996" name="Picture 1" descr="A screenshot of a website&#10;&#10;AI-generated content may be incorrect."/>
                     <pic:cNvPicPr/>
                   </pic:nvPicPr>
                   <pic:blipFill>
-                    <a:blip r:embed="rId15"/>
+                    <a:blip r:embed="rId16"/>
                     <a:stretch>
                       <a:fillRect/>
                     </a:stretch>
@@ -3364,7 +3381,7 @@
                   <pic:spPr>
                     <a:xfrm>
                       <a:off x="0" y="0"/>
-                      <a:ext cx="6511925" cy="3093085"/>
+                      <a:ext cx="6511925" cy="3228975"/>
                     </a:xfrm>
                     <a:prstGeom prst="rect">
                       <a:avLst/>
@@ -3415,15 +3432,6 @@
     </w:p>
     <w:p>
       <w:pPr>
-        <w:rPr>
-          <w:rFonts w:ascii="Times New Roman" w:hAnsi="Times New Roman" w:cs="Times New Roman"/>
-          <w:sz w:val="36"/>
-          <w:szCs w:val="36"/>
-        </w:rPr>
-      </w:pPr>
-    </w:p>
-    <w:p>
-      <w:pPr>
         <w:pStyle w:val="Heading3"/>
       </w:pPr>
       <w:r>
@@ -3442,15 +3450,14 @@
       <w:r>
         <w:rPr>
           <w:rFonts w:ascii="Times New Roman" w:hAnsi="Times New Roman" w:cs="Times New Roman"/>
-          <w:noProof/>
           <w:sz w:val="36"/>
           <w:szCs w:val="36"/>
         </w:rPr>
         <w:drawing>
-          <wp:inline distT="0" distB="0" distL="0" distR="0" wp14:anchorId="120E99C2" wp14:editId="4270C126">
-            <wp:extent cx="6511925" cy="3093085"/>
+          <wp:inline distT="0" distB="0" distL="0" distR="0" wp14:anchorId="000FE22B" wp14:editId="37500ED8">
+            <wp:extent cx="6511925" cy="3531235"/>
             <wp:effectExtent l="0" t="0" r="3175" b="0"/>
-            <wp:docPr id="281807306" name="Picture 1" descr="A screenshot of a computer&#10;&#10;Description automatically generated with medium confidence"/>
+            <wp:docPr id="1771419428" name="Picture 1" descr="A screenshot of a computer&#10;&#10;AI-generated content may be incorrect."/>
             <wp:cNvGraphicFramePr>
               <a:graphicFrameLocks xmlns:a="http://schemas.openxmlformats.org/drawingml/2006/main" noChangeAspect="1"/>
             </wp:cNvGraphicFramePr>
@@ -3458,11 +3465,11 @@
               <a:graphicData uri="http://schemas.openxmlformats.org/drawingml/2006/picture">
                 <pic:pic xmlns:pic="http://schemas.openxmlformats.org/drawingml/2006/picture">
                   <pic:nvPicPr>
-                    <pic:cNvPr id="281807306" name="Picture 1" descr="A screenshot of a computer&#10;&#10;Description automatically generated with medium confidence"/>
+                    <pic:cNvPr id="1771419428" name="Picture 1" descr="A screenshot of a computer&#10;&#10;AI-generated content may be incorrect."/>
                     <pic:cNvPicPr/>
                   </pic:nvPicPr>
                   <pic:blipFill>
-                    <a:blip r:embed="rId16"/>
+                    <a:blip r:embed="rId17"/>
                     <a:stretch>
                       <a:fillRect/>
                     </a:stretch>
@@ -3470,7 +3477,7 @@
                   <pic:spPr>
                     <a:xfrm>
                       <a:off x="0" y="0"/>
-                      <a:ext cx="6511925" cy="3093085"/>
+                      <a:ext cx="6511925" cy="3531235"/>
                     </a:xfrm>
                     <a:prstGeom prst="rect">
                       <a:avLst/>
@@ -3511,15 +3518,14 @@
       <w:r>
         <w:rPr>
           <w:rFonts w:ascii="Times New Roman" w:hAnsi="Times New Roman" w:cs="Times New Roman"/>
-          <w:noProof/>
           <w:sz w:val="36"/>
           <w:szCs w:val="36"/>
         </w:rPr>
         <w:drawing>
-          <wp:inline distT="0" distB="0" distL="0" distR="0" wp14:anchorId="565E83B8" wp14:editId="4DCF4F45">
-            <wp:extent cx="6511925" cy="3055620"/>
-            <wp:effectExtent l="0" t="0" r="3175" b="0"/>
-            <wp:docPr id="1681997740" name="Picture 1"/>
+          <wp:inline distT="0" distB="0" distL="0" distR="0" wp14:anchorId="791285BF" wp14:editId="570A18D0">
+            <wp:extent cx="6511925" cy="2585085"/>
+            <wp:effectExtent l="0" t="0" r="3175" b="5715"/>
+            <wp:docPr id="1530915561" name="Picture 1" descr="A screenshot of a computer&#10;&#10;AI-generated content may be incorrect."/>
             <wp:cNvGraphicFramePr>
               <a:graphicFrameLocks xmlns:a="http://schemas.openxmlformats.org/drawingml/2006/main" noChangeAspect="1"/>
             </wp:cNvGraphicFramePr>
@@ -3527,11 +3533,11 @@
               <a:graphicData uri="http://schemas.openxmlformats.org/drawingml/2006/picture">
                 <pic:pic xmlns:pic="http://schemas.openxmlformats.org/drawingml/2006/picture">
                   <pic:nvPicPr>
-                    <pic:cNvPr id="1681997740" name=""/>
+                    <pic:cNvPr id="1530915561" name="Picture 1" descr="A screenshot of a computer&#10;&#10;AI-generated content may be incorrect."/>
                     <pic:cNvPicPr/>
                   </pic:nvPicPr>
                   <pic:blipFill>
-                    <a:blip r:embed="rId17"/>
+                    <a:blip r:embed="rId18"/>
                     <a:stretch>
                       <a:fillRect/>
                     </a:stretch>
@@ -3539,7 +3545,7 @@
                   <pic:spPr>
                     <a:xfrm>
                       <a:off x="0" y="0"/>
-                      <a:ext cx="6511925" cy="3055620"/>
+                      <a:ext cx="6511925" cy="2585085"/>
                     </a:xfrm>
                     <a:prstGeom prst="rect">
                       <a:avLst/>
@@ -3581,14 +3587,11 @@
     </w:p>
     <w:p>
       <w:r>
-        <w:rPr>
-          <w:noProof/>
-        </w:rPr>
         <w:drawing>
-          <wp:inline distT="0" distB="0" distL="0" distR="0" wp14:anchorId="490BE12A" wp14:editId="473D40B9">
-            <wp:extent cx="6511925" cy="2143125"/>
-            <wp:effectExtent l="0" t="0" r="3175" b="9525"/>
-            <wp:docPr id="896956456" name="Picture 1" descr="A screenshot of a computer&#10;&#10;Description automatically generated with medium confidence"/>
+          <wp:inline distT="0" distB="0" distL="0" distR="0" wp14:anchorId="7626E8CF" wp14:editId="1D0805DB">
+            <wp:extent cx="6511925" cy="1194435"/>
+            <wp:effectExtent l="0" t="0" r="3175" b="5715"/>
+            <wp:docPr id="267282541" name="Picture 1" descr="A screenshot of a computer&#10;&#10;AI-generated content may be incorrect."/>
             <wp:cNvGraphicFramePr>
               <a:graphicFrameLocks xmlns:a="http://schemas.openxmlformats.org/drawingml/2006/main" noChangeAspect="1"/>
             </wp:cNvGraphicFramePr>
@@ -3596,11 +3599,11 @@
               <a:graphicData uri="http://schemas.openxmlformats.org/drawingml/2006/picture">
                 <pic:pic xmlns:pic="http://schemas.openxmlformats.org/drawingml/2006/picture">
                   <pic:nvPicPr>
-                    <pic:cNvPr id="896956456" name="Picture 1" descr="A screenshot of a computer&#10;&#10;Description automatically generated with medium confidence"/>
+                    <pic:cNvPr id="267282541" name="Picture 1" descr="A screenshot of a computer&#10;&#10;AI-generated content may be incorrect."/>
                     <pic:cNvPicPr/>
                   </pic:nvPicPr>
                   <pic:blipFill>
-                    <a:blip r:embed="rId18"/>
+                    <a:blip r:embed="rId19"/>
                     <a:stretch>
                       <a:fillRect/>
                     </a:stretch>
@@ -3608,7 +3611,7 @@
                   <pic:spPr>
                     <a:xfrm>
                       <a:off x="0" y="0"/>
-                      <a:ext cx="6511925" cy="2143125"/>
+                      <a:ext cx="6511925" cy="1194435"/>
                     </a:xfrm>
                     <a:prstGeom prst="rect">
                       <a:avLst/>
@@ -3619,6 +3622,9 @@
             </a:graphic>
           </wp:inline>
         </w:drawing>
+      </w:r>
+      <w:r>
+        <w:t xml:space="preserve"> </w:t>
       </w:r>
       <w:r>
         <w:br w:type="page"/>
@@ -3709,30 +3715,18 @@
           <w:sz w:val="26"/>
           <w:szCs w:val="26"/>
         </w:rPr>
-        <w:t>Còn một số chức n</w:t>
-      </w:r>
-      <w:bookmarkStart w:id="10" w:name="_GoBack"/>
-      <w:bookmarkEnd w:id="10"/>
-      <w:r>
-        <w:rPr>
-          <w:rFonts w:cstheme="minorHAnsi"/>
-          <w:i/>
-          <w:color w:val="000000" w:themeColor="text1"/>
-          <w:sz w:val="26"/>
-          <w:szCs w:val="26"/>
-        </w:rPr>
-        <w:t>ăng chưa hoàn thành được</w:t>
+        <w:t>Còn một số chức năng chưa hoàn thành được</w:t>
       </w:r>
     </w:p>
     <w:p>
       <w:pPr>
         <w:pStyle w:val="Heading2"/>
       </w:pPr>
-      <w:bookmarkStart w:id="11" w:name="_Toc41542395"/>
+      <w:bookmarkStart w:id="10" w:name="_Toc41542395"/>
       <w:r>
         <w:t>Hướng phát triển</w:t>
       </w:r>
-      <w:bookmarkEnd w:id="11"/>
+      <w:bookmarkEnd w:id="10"/>
     </w:p>
     <w:p>
       <w:pPr>
@@ -3782,22 +3776,22 @@
       <w:pPr>
         <w:pStyle w:val="Heading1"/>
       </w:pPr>
-      <w:bookmarkStart w:id="12" w:name="_Toc41542396"/>
+      <w:bookmarkStart w:id="11" w:name="_Toc41542396"/>
       <w:r>
         <w:lastRenderedPageBreak/>
         <w:t>TÀI LIỆU THAM KHẢO</w:t>
       </w:r>
-      <w:bookmarkEnd w:id="12"/>
+      <w:bookmarkEnd w:id="11"/>
     </w:p>
     <w:p>
       <w:pPr>
         <w:pStyle w:val="Heading2"/>
       </w:pPr>
-      <w:bookmarkStart w:id="13" w:name="_Toc41542397"/>
+      <w:bookmarkStart w:id="12" w:name="_Toc41542397"/>
       <w:r>
         <w:t>Giáo trình - Sách</w:t>
       </w:r>
-      <w:bookmarkEnd w:id="13"/>
+      <w:bookmarkEnd w:id="12"/>
     </w:p>
     <w:p>
       <w:pPr>
@@ -3806,11 +3800,11 @@
           <w:rFonts w:asciiTheme="minorHAnsi" w:hAnsiTheme="minorHAnsi"/>
         </w:rPr>
       </w:pPr>
-      <w:bookmarkStart w:id="14" w:name="_Toc41542398"/>
+      <w:bookmarkStart w:id="13" w:name="_Toc41542398"/>
       <w:r>
         <w:t>Website</w:t>
       </w:r>
-      <w:bookmarkEnd w:id="14"/>
+      <w:bookmarkEnd w:id="13"/>
     </w:p>
     <w:tbl>
       <w:tblPr>
@@ -3945,7 +3939,7 @@
                 <w:szCs w:val="26"/>
               </w:rPr>
             </w:pPr>
-            <w:hyperlink r:id="rId19" w:history="1">
+            <w:hyperlink r:id="rId20" w:history="1">
               <w:r>
                 <w:rPr>
                   <w:rStyle w:val="Hyperlink"/>
@@ -4024,7 +4018,7 @@
                 <w:szCs w:val="26"/>
               </w:rPr>
             </w:pPr>
-            <w:hyperlink r:id="rId20" w:history="1">
+            <w:hyperlink r:id="rId21" w:history="1">
               <w:r>
                 <w:rPr>
                   <w:rStyle w:val="Hyperlink"/>
@@ -4093,7 +4087,7 @@
                 <w:szCs w:val="26"/>
               </w:rPr>
             </w:pPr>
-            <w:hyperlink r:id="rId21" w:history="1">
+            <w:hyperlink r:id="rId22" w:history="1">
               <w:r>
                 <w:rPr>
                   <w:rStyle w:val="Hyperlink"/>
@@ -4199,7 +4193,7 @@
 </file>
 
 <file path=word/endnotes.xml><?xml version="1.0" encoding="utf-8"?>
-<w:endnotes xmlns:wpc="http://schemas.microsoft.com/office/word/2010/wordprocessingCanvas" xmlns:mc="http://schemas.openxmlformats.org/markup-compatibility/2006" xmlns:o="urn:schemas-microsoft-com:office:office" xmlns:r="http://schemas.openxmlformats.org/officeDocument/2006/relationships" xmlns:m="http://schemas.openxmlformats.org/officeDocument/2006/math" xmlns:v="urn:schemas-microsoft-com:vml" xmlns:wp14="http://schemas.microsoft.com/office/word/2010/wordprocessingDrawing" xmlns:wp="http://schemas.openxmlformats.org/drawingml/2006/wordprocessingDrawing" xmlns:w10="urn:schemas-microsoft-com:office:word" xmlns:w="http://schemas.openxmlformats.org/wordprocessingml/2006/main" xmlns:w14="http://schemas.microsoft.com/office/word/2010/wordml" xmlns:w15="http://schemas.microsoft.com/office/word/2012/wordml" xmlns:wpg="http://schemas.microsoft.com/office/word/2010/wordprocessingGroup" xmlns:wpi="http://schemas.microsoft.com/office/word/2010/wordprocessingInk" xmlns:wne="http://schemas.microsoft.com/office/word/2006/wordml" xmlns:wps="http://schemas.microsoft.com/office/word/2010/wordprocessingShape" mc:Ignorable="w14 w15 wp14">
+<w:endnotes xmlns:wpc="http://schemas.microsoft.com/office/word/2010/wordprocessingCanvas" xmlns:cx="http://schemas.microsoft.com/office/drawing/2014/chartex" xmlns:cx1="http://schemas.microsoft.com/office/drawing/2015/9/8/chartex" xmlns:cx2="http://schemas.microsoft.com/office/drawing/2015/10/21/chartex" xmlns:cx3="http://schemas.microsoft.com/office/drawing/2016/5/9/chartex" xmlns:cx4="http://schemas.microsoft.com/office/drawing/2016/5/10/chartex" xmlns:cx5="http://schemas.microsoft.com/office/drawing/2016/5/11/chartex" xmlns:cx6="http://schemas.microsoft.com/office/drawing/2016/5/12/chartex" xmlns:cx7="http://schemas.microsoft.com/office/drawing/2016/5/13/chartex" xmlns:cx8="http://schemas.microsoft.com/office/drawing/2016/5/14/chartex" xmlns:mc="http://schemas.openxmlformats.org/markup-compatibility/2006" xmlns:aink="http://schemas.microsoft.com/office/drawing/2016/ink" xmlns:am3d="http://schemas.microsoft.com/office/drawing/2017/model3d" xmlns:o="urn:schemas-microsoft-com:office:office" xmlns:oel="http://schemas.microsoft.com/office/2019/extlst" xmlns:r="http://schemas.openxmlformats.org/officeDocument/2006/relationships" xmlns:m="http://schemas.openxmlformats.org/officeDocument/2006/math" xmlns:v="urn:schemas-microsoft-com:vml" xmlns:wp14="http://schemas.microsoft.com/office/word/2010/wordprocessingDrawing" xmlns:wp="http://schemas.openxmlformats.org/drawingml/2006/wordprocessingDrawing" xmlns:w10="urn:schemas-microsoft-com:office:word" xmlns:w="http://schemas.openxmlformats.org/wordprocessingml/2006/main" xmlns:w14="http://schemas.microsoft.com/office/word/2010/wordml" xmlns:w15="http://schemas.microsoft.com/office/word/2012/wordml" xmlns:w16cex="http://schemas.microsoft.com/office/word/2018/wordml/cex" xmlns:w16cid="http://schemas.microsoft.com/office/word/2016/wordml/cid" xmlns:w16="http://schemas.microsoft.com/office/word/2018/wordml" xmlns:w16du="http://schemas.microsoft.com/office/word/2023/wordml/word16du" xmlns:w16sdtdh="http://schemas.microsoft.com/office/word/2020/wordml/sdtdatahash" xmlns:w16sdtfl="http://schemas.microsoft.com/office/word/2024/wordml/sdtformatlock" xmlns:w16se="http://schemas.microsoft.com/office/word/2015/wordml/symex" xmlns:wpg="http://schemas.microsoft.com/office/word/2010/wordprocessingGroup" xmlns:wpi="http://schemas.microsoft.com/office/word/2010/wordprocessingInk" xmlns:wne="http://schemas.microsoft.com/office/word/2006/wordml" xmlns:wps="http://schemas.microsoft.com/office/word/2010/wordprocessingShape" mc:Ignorable="w14 w15 w16se w16cid w16 w16cex w16sdtdh w16sdtfl w16du wp14">
   <w:endnote w:type="separator" w:id="-1">
     <w:p>
       <w:pPr>
@@ -4224,7 +4218,7 @@
 </file>
 
 <file path=word/footer1.xml><?xml version="1.0" encoding="utf-8"?>
-<w:ftr xmlns:wpc="http://schemas.microsoft.com/office/word/2010/wordprocessingCanvas" xmlns:mc="http://schemas.openxmlformats.org/markup-compatibility/2006" xmlns:o="urn:schemas-microsoft-com:office:office" xmlns:r="http://schemas.openxmlformats.org/officeDocument/2006/relationships" xmlns:m="http://schemas.openxmlformats.org/officeDocument/2006/math" xmlns:v="urn:schemas-microsoft-com:vml" xmlns:wp14="http://schemas.microsoft.com/office/word/2010/wordprocessingDrawing" xmlns:wp="http://schemas.openxmlformats.org/drawingml/2006/wordprocessingDrawing" xmlns:w10="urn:schemas-microsoft-com:office:word" xmlns:w="http://schemas.openxmlformats.org/wordprocessingml/2006/main" xmlns:w14="http://schemas.microsoft.com/office/word/2010/wordml" xmlns:w15="http://schemas.microsoft.com/office/word/2012/wordml" xmlns:wpg="http://schemas.microsoft.com/office/word/2010/wordprocessingGroup" xmlns:wpi="http://schemas.microsoft.com/office/word/2010/wordprocessingInk" xmlns:wne="http://schemas.microsoft.com/office/word/2006/wordml" xmlns:wps="http://schemas.microsoft.com/office/word/2010/wordprocessingShape" mc:Ignorable="w14 w15 wp14">
+<w:ftr xmlns:wpc="http://schemas.microsoft.com/office/word/2010/wordprocessingCanvas" xmlns:cx="http://schemas.microsoft.com/office/drawing/2014/chartex" xmlns:cx1="http://schemas.microsoft.com/office/drawing/2015/9/8/chartex" xmlns:cx2="http://schemas.microsoft.com/office/drawing/2015/10/21/chartex" xmlns:cx3="http://schemas.microsoft.com/office/drawing/2016/5/9/chartex" xmlns:cx4="http://schemas.microsoft.com/office/drawing/2016/5/10/chartex" xmlns:cx5="http://schemas.microsoft.com/office/drawing/2016/5/11/chartex" xmlns:cx6="http://schemas.microsoft.com/office/drawing/2016/5/12/chartex" xmlns:cx7="http://schemas.microsoft.com/office/drawing/2016/5/13/chartex" xmlns:cx8="http://schemas.microsoft.com/office/drawing/2016/5/14/chartex" xmlns:mc="http://schemas.openxmlformats.org/markup-compatibility/2006" xmlns:aink="http://schemas.microsoft.com/office/drawing/2016/ink" xmlns:am3d="http://schemas.microsoft.com/office/drawing/2017/model3d" xmlns:o="urn:schemas-microsoft-com:office:office" xmlns:oel="http://schemas.microsoft.com/office/2019/extlst" xmlns:r="http://schemas.openxmlformats.org/officeDocument/2006/relationships" xmlns:m="http://schemas.openxmlformats.org/officeDocument/2006/math" xmlns:v="urn:schemas-microsoft-com:vml" xmlns:wp14="http://schemas.microsoft.com/office/word/2010/wordprocessingDrawing" xmlns:wp="http://schemas.openxmlformats.org/drawingml/2006/wordprocessingDrawing" xmlns:w10="urn:schemas-microsoft-com:office:word" xmlns:w="http://schemas.openxmlformats.org/wordprocessingml/2006/main" xmlns:w14="http://schemas.microsoft.com/office/word/2010/wordml" xmlns:w15="http://schemas.microsoft.com/office/word/2012/wordml" xmlns:w16cex="http://schemas.microsoft.com/office/word/2018/wordml/cex" xmlns:w16cid="http://schemas.microsoft.com/office/word/2016/wordml/cid" xmlns:w16="http://schemas.microsoft.com/office/word/2018/wordml" xmlns:w16du="http://schemas.microsoft.com/office/word/2023/wordml/word16du" xmlns:w16sdtdh="http://schemas.microsoft.com/office/word/2020/wordml/sdtdatahash" xmlns:w16sdtfl="http://schemas.microsoft.com/office/word/2024/wordml/sdtformatlock" xmlns:w16se="http://schemas.microsoft.com/office/word/2015/wordml/symex" xmlns:wpg="http://schemas.microsoft.com/office/word/2010/wordprocessingGroup" xmlns:wpi="http://schemas.microsoft.com/office/word/2010/wordprocessingInk" xmlns:wne="http://schemas.microsoft.com/office/word/2006/wordml" xmlns:wps="http://schemas.microsoft.com/office/word/2010/wordprocessingShape" mc:Ignorable="w14 w15 w16se w16cid w16 w16cex w16sdtdh w16sdtfl w16du wp14">
   <w:sdt>
     <w:sdtPr>
       <w:rPr>
@@ -4321,7 +4315,7 @@
                 </wp:anchor>
               </w:drawing>
             </mc:Choice>
-            <mc:Fallback xmlns:w16se="http://schemas.microsoft.com/office/word/2015/wordml/symex" xmlns:w16sdtdh="http://schemas.microsoft.com/office/word/2020/wordml/sdtdatahash" xmlns:w16du="http://schemas.microsoft.com/office/word/2023/wordml/word16du" xmlns:w16="http://schemas.microsoft.com/office/word/2018/wordml" xmlns:w16cid="http://schemas.microsoft.com/office/word/2016/wordml/cid" xmlns:w16cex="http://schemas.microsoft.com/office/word/2018/wordml/cex" xmlns:oel="http://schemas.microsoft.com/office/2019/extlst" xmlns:am3d="http://schemas.microsoft.com/office/drawing/2017/model3d" xmlns:aink="http://schemas.microsoft.com/office/drawing/2016/ink" xmlns:cx8="http://schemas.microsoft.com/office/drawing/2016/5/14/chartex" xmlns:cx7="http://schemas.microsoft.com/office/drawing/2016/5/13/chartex" xmlns:cx6="http://schemas.microsoft.com/office/drawing/2016/5/12/chartex" xmlns:cx5="http://schemas.microsoft.com/office/drawing/2016/5/11/chartex" xmlns:cx4="http://schemas.microsoft.com/office/drawing/2016/5/10/chartex" xmlns:cx3="http://schemas.microsoft.com/office/drawing/2016/5/9/chartex" xmlns:cx2="http://schemas.microsoft.com/office/drawing/2015/10/21/chartex" xmlns:cx1="http://schemas.microsoft.com/office/drawing/2015/9/8/chartex" xmlns:cx="http://schemas.microsoft.com/office/drawing/2014/chartex">
+            <mc:Fallback>
               <w:pict>
                 <v:line w14:anchorId="1BBE5FD2" id="Straight Connector 1" o:spid="_x0000_s1026" style="position:absolute;z-index:251659264;visibility:visible;mso-wrap-style:square;mso-width-percent:0;mso-wrap-distance-left:9pt;mso-wrap-distance-top:0;mso-wrap-distance-right:9pt;mso-wrap-distance-bottom:0;mso-position-horizontal:absolute;mso-position-horizontal-relative:text;mso-position-vertical:absolute;mso-position-vertical-relative:text;mso-width-percent:0;mso-width-relative:margin" from="-4.2pt,-2.5pt" to="497.55pt,-2.5pt" o:gfxdata="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" strokecolor="black [3200]" strokeweight=".5pt">
                   <v:stroke joinstyle="miter"/>
@@ -4416,7 +4410,7 @@
 </file>
 
 <file path=word/footnotes.xml><?xml version="1.0" encoding="utf-8"?>
-<w:footnotes xmlns:wpc="http://schemas.microsoft.com/office/word/2010/wordprocessingCanvas" xmlns:mc="http://schemas.openxmlformats.org/markup-compatibility/2006" xmlns:o="urn:schemas-microsoft-com:office:office" xmlns:r="http://schemas.openxmlformats.org/officeDocument/2006/relationships" xmlns:m="http://schemas.openxmlformats.org/officeDocument/2006/math" xmlns:v="urn:schemas-microsoft-com:vml" xmlns:wp14="http://schemas.microsoft.com/office/word/2010/wordprocessingDrawing" xmlns:wp="http://schemas.openxmlformats.org/drawingml/2006/wordprocessingDrawing" xmlns:w10="urn:schemas-microsoft-com:office:word" xmlns:w="http://schemas.openxmlformats.org/wordprocessingml/2006/main" xmlns:w14="http://schemas.microsoft.com/office/word/2010/wordml" xmlns:w15="http://schemas.microsoft.com/office/word/2012/wordml" xmlns:wpg="http://schemas.microsoft.com/office/word/2010/wordprocessingGroup" xmlns:wpi="http://schemas.microsoft.com/office/word/2010/wordprocessingInk" xmlns:wne="http://schemas.microsoft.com/office/word/2006/wordml" xmlns:wps="http://schemas.microsoft.com/office/word/2010/wordprocessingShape" mc:Ignorable="w14 w15 wp14">
+<w:footnotes xmlns:wpc="http://schemas.microsoft.com/office/word/2010/wordprocessingCanvas" xmlns:cx="http://schemas.microsoft.com/office/drawing/2014/chartex" xmlns:cx1="http://schemas.microsoft.com/office/drawing/2015/9/8/chartex" xmlns:cx2="http://schemas.microsoft.com/office/drawing/2015/10/21/chartex" xmlns:cx3="http://schemas.microsoft.com/office/drawing/2016/5/9/chartex" xmlns:cx4="http://schemas.microsoft.com/office/drawing/2016/5/10/chartex" xmlns:cx5="http://schemas.microsoft.com/office/drawing/2016/5/11/chartex" xmlns:cx6="http://schemas.microsoft.com/office/drawing/2016/5/12/chartex" xmlns:cx7="http://schemas.microsoft.com/office/drawing/2016/5/13/chartex" xmlns:cx8="http://schemas.microsoft.com/office/drawing/2016/5/14/chartex" xmlns:mc="http://schemas.openxmlformats.org/markup-compatibility/2006" xmlns:aink="http://schemas.microsoft.com/office/drawing/2016/ink" xmlns:am3d="http://schemas.microsoft.com/office/drawing/2017/model3d" xmlns:o="urn:schemas-microsoft-com:office:office" xmlns:oel="http://schemas.microsoft.com/office/2019/extlst" xmlns:r="http://schemas.openxmlformats.org/officeDocument/2006/relationships" xmlns:m="http://schemas.openxmlformats.org/officeDocument/2006/math" xmlns:v="urn:schemas-microsoft-com:vml" xmlns:wp14="http://schemas.microsoft.com/office/word/2010/wordprocessingDrawing" xmlns:wp="http://schemas.openxmlformats.org/drawingml/2006/wordprocessingDrawing" xmlns:w10="urn:schemas-microsoft-com:office:word" xmlns:w="http://schemas.openxmlformats.org/wordprocessingml/2006/main" xmlns:w14="http://schemas.microsoft.com/office/word/2010/wordml" xmlns:w15="http://schemas.microsoft.com/office/word/2012/wordml" xmlns:w16cex="http://schemas.microsoft.com/office/word/2018/wordml/cex" xmlns:w16cid="http://schemas.microsoft.com/office/word/2016/wordml/cid" xmlns:w16="http://schemas.microsoft.com/office/word/2018/wordml" xmlns:w16du="http://schemas.microsoft.com/office/word/2023/wordml/word16du" xmlns:w16sdtdh="http://schemas.microsoft.com/office/word/2020/wordml/sdtdatahash" xmlns:w16sdtfl="http://schemas.microsoft.com/office/word/2024/wordml/sdtformatlock" xmlns:w16se="http://schemas.microsoft.com/office/word/2015/wordml/symex" xmlns:wpg="http://schemas.microsoft.com/office/word/2010/wordprocessingGroup" xmlns:wpi="http://schemas.microsoft.com/office/word/2010/wordprocessingInk" xmlns:wne="http://schemas.microsoft.com/office/word/2006/wordml" xmlns:wps="http://schemas.microsoft.com/office/word/2010/wordprocessingShape" mc:Ignorable="w14 w15 w16se w16cid w16 w16cex w16sdtdh w16sdtfl w16du wp14">
   <w:footnote w:type="separator" w:id="-1">
     <w:p>
       <w:pPr>
@@ -4441,8 +4435,8 @@
 </file>
 
 <file path=word/numbering.xml><?xml version="1.0" encoding="utf-8"?>
-<w:numbering xmlns:wpc="http://schemas.microsoft.com/office/word/2010/wordprocessingCanvas" xmlns:mc="http://schemas.openxmlformats.org/markup-compatibility/2006" xmlns:o="urn:schemas-microsoft-com:office:office" xmlns:r="http://schemas.openxmlformats.org/officeDocument/2006/relationships" xmlns:m="http://schemas.openxmlformats.org/officeDocument/2006/math" xmlns:v="urn:schemas-microsoft-com:vml" xmlns:wp14="http://schemas.microsoft.com/office/word/2010/wordprocessingDrawing" xmlns:wp="http://schemas.openxmlformats.org/drawingml/2006/wordprocessingDrawing" xmlns:w10="urn:schemas-microsoft-com:office:word" xmlns:w="http://schemas.openxmlformats.org/wordprocessingml/2006/main" xmlns:w14="http://schemas.microsoft.com/office/word/2010/wordml" xmlns:w15="http://schemas.microsoft.com/office/word/2012/wordml" xmlns:wpg="http://schemas.microsoft.com/office/word/2010/wordprocessingGroup" xmlns:wpi="http://schemas.microsoft.com/office/word/2010/wordprocessingInk" xmlns:wne="http://schemas.microsoft.com/office/word/2006/wordml" xmlns:wps="http://schemas.microsoft.com/office/word/2010/wordprocessingShape" mc:Ignorable="w14 w15 wp14">
-  <w:abstractNum w:abstractNumId="0">
+<w:numbering xmlns:wpc="http://schemas.microsoft.com/office/word/2010/wordprocessingCanvas" xmlns:cx="http://schemas.microsoft.com/office/drawing/2014/chartex" xmlns:cx1="http://schemas.microsoft.com/office/drawing/2015/9/8/chartex" xmlns:cx2="http://schemas.microsoft.com/office/drawing/2015/10/21/chartex" xmlns:cx3="http://schemas.microsoft.com/office/drawing/2016/5/9/chartex" xmlns:cx4="http://schemas.microsoft.com/office/drawing/2016/5/10/chartex" xmlns:cx5="http://schemas.microsoft.com/office/drawing/2016/5/11/chartex" xmlns:cx6="http://schemas.microsoft.com/office/drawing/2016/5/12/chartex" xmlns:cx7="http://schemas.microsoft.com/office/drawing/2016/5/13/chartex" xmlns:cx8="http://schemas.microsoft.com/office/drawing/2016/5/14/chartex" xmlns:mc="http://schemas.openxmlformats.org/markup-compatibility/2006" xmlns:aink="http://schemas.microsoft.com/office/drawing/2016/ink" xmlns:am3d="http://schemas.microsoft.com/office/drawing/2017/model3d" xmlns:o="urn:schemas-microsoft-com:office:office" xmlns:oel="http://schemas.microsoft.com/office/2019/extlst" xmlns:r="http://schemas.openxmlformats.org/officeDocument/2006/relationships" xmlns:m="http://schemas.openxmlformats.org/officeDocument/2006/math" xmlns:v="urn:schemas-microsoft-com:vml" xmlns:wp14="http://schemas.microsoft.com/office/word/2010/wordprocessingDrawing" xmlns:wp="http://schemas.openxmlformats.org/drawingml/2006/wordprocessingDrawing" xmlns:w10="urn:schemas-microsoft-com:office:word" xmlns:w="http://schemas.openxmlformats.org/wordprocessingml/2006/main" xmlns:w14="http://schemas.microsoft.com/office/word/2010/wordml" xmlns:w15="http://schemas.microsoft.com/office/word/2012/wordml" xmlns:w16cex="http://schemas.microsoft.com/office/word/2018/wordml/cex" xmlns:w16cid="http://schemas.microsoft.com/office/word/2016/wordml/cid" xmlns:w16="http://schemas.microsoft.com/office/word/2018/wordml" xmlns:w16du="http://schemas.microsoft.com/office/word/2023/wordml/word16du" xmlns:w16sdtdh="http://schemas.microsoft.com/office/word/2020/wordml/sdtdatahash" xmlns:w16sdtfl="http://schemas.microsoft.com/office/word/2024/wordml/sdtformatlock" xmlns:w16se="http://schemas.microsoft.com/office/word/2015/wordml/symex" xmlns:wpg="http://schemas.microsoft.com/office/word/2010/wordprocessingGroup" xmlns:wpi="http://schemas.microsoft.com/office/word/2010/wordprocessingInk" xmlns:wne="http://schemas.microsoft.com/office/word/2006/wordml" xmlns:wps="http://schemas.microsoft.com/office/word/2010/wordprocessingShape" mc:Ignorable="w14 w15 w16se w16cid w16 w16cex w16sdtdh w16sdtfl w16du wp14">
+  <w:abstractNum w:abstractNumId="0" w15:restartNumberingAfterBreak="0">
     <w:nsid w:val="FFFFFFFB"/>
     <w:multiLevelType w:val="multilevel"/>
     <w:tmpl w:val="F14EBC08"/>
@@ -4524,7 +4518,7 @@
       <w:lvlJc w:val="left"/>
     </w:lvl>
   </w:abstractNum>
-  <w:abstractNum w:abstractNumId="1">
+  <w:abstractNum w:abstractNumId="1" w15:restartNumberingAfterBreak="0">
     <w:nsid w:val="028E3DEA"/>
     <w:multiLevelType w:val="multilevel"/>
     <w:tmpl w:val="04090021"/>
@@ -4637,7 +4631,7 @@
       </w:rPr>
     </w:lvl>
   </w:abstractNum>
-  <w:abstractNum w:abstractNumId="2">
+  <w:abstractNum w:abstractNumId="2" w15:restartNumberingAfterBreak="0">
     <w:nsid w:val="03866BE5"/>
     <w:multiLevelType w:val="multilevel"/>
     <w:tmpl w:val="04090021"/>
@@ -4750,7 +4744,7 @@
       </w:rPr>
     </w:lvl>
   </w:abstractNum>
-  <w:abstractNum w:abstractNumId="3">
+  <w:abstractNum w:abstractNumId="3" w15:restartNumberingAfterBreak="0">
     <w:nsid w:val="0C4554B8"/>
     <w:multiLevelType w:val="multilevel"/>
     <w:tmpl w:val="EDECFC30"/>
@@ -4868,7 +4862,7 @@
       </w:rPr>
     </w:lvl>
   </w:abstractNum>
-  <w:abstractNum w:abstractNumId="4">
+  <w:abstractNum w:abstractNumId="4" w15:restartNumberingAfterBreak="0">
     <w:nsid w:val="0FF733F9"/>
     <w:multiLevelType w:val="multilevel"/>
     <w:tmpl w:val="04090021"/>
@@ -4981,7 +4975,7 @@
       </w:rPr>
     </w:lvl>
   </w:abstractNum>
-  <w:abstractNum w:abstractNumId="5">
+  <w:abstractNum w:abstractNumId="5" w15:restartNumberingAfterBreak="0">
     <w:nsid w:val="12B7242C"/>
     <w:multiLevelType w:val="multilevel"/>
     <w:tmpl w:val="04090021"/>
@@ -5094,7 +5088,7 @@
       </w:rPr>
     </w:lvl>
   </w:abstractNum>
-  <w:abstractNum w:abstractNumId="6">
+  <w:abstractNum w:abstractNumId="6" w15:restartNumberingAfterBreak="0">
     <w:nsid w:val="14F22AF6"/>
     <w:multiLevelType w:val="multilevel"/>
     <w:tmpl w:val="91AE413A"/>
@@ -5207,7 +5201,7 @@
       </w:rPr>
     </w:lvl>
   </w:abstractNum>
-  <w:abstractNum w:abstractNumId="7">
+  <w:abstractNum w:abstractNumId="7" w15:restartNumberingAfterBreak="0">
     <w:nsid w:val="19161D10"/>
     <w:multiLevelType w:val="multilevel"/>
     <w:tmpl w:val="8E421604"/>
@@ -5320,7 +5314,7 @@
       </w:rPr>
     </w:lvl>
   </w:abstractNum>
-  <w:abstractNum w:abstractNumId="8">
+  <w:abstractNum w:abstractNumId="8" w15:restartNumberingAfterBreak="0">
     <w:nsid w:val="1B1A6C4E"/>
     <w:multiLevelType w:val="hybridMultilevel"/>
     <w:tmpl w:val="36724510"/>
@@ -5406,7 +5400,7 @@
       </w:pPr>
     </w:lvl>
   </w:abstractNum>
-  <w:abstractNum w:abstractNumId="9">
+  <w:abstractNum w:abstractNumId="9" w15:restartNumberingAfterBreak="0">
     <w:nsid w:val="1BF95092"/>
     <w:multiLevelType w:val="multilevel"/>
     <w:tmpl w:val="63E0ED88"/>
@@ -5519,7 +5513,7 @@
       </w:rPr>
     </w:lvl>
   </w:abstractNum>
-  <w:abstractNum w:abstractNumId="10">
+  <w:abstractNum w:abstractNumId="10" w15:restartNumberingAfterBreak="0">
     <w:nsid w:val="23390C55"/>
     <w:multiLevelType w:val="multilevel"/>
     <w:tmpl w:val="EDECFC30"/>
@@ -5637,7 +5631,7 @@
       </w:rPr>
     </w:lvl>
   </w:abstractNum>
-  <w:abstractNum w:abstractNumId="11">
+  <w:abstractNum w:abstractNumId="11" w15:restartNumberingAfterBreak="0">
     <w:nsid w:val="235D6552"/>
     <w:multiLevelType w:val="multilevel"/>
     <w:tmpl w:val="8E421604"/>
@@ -5750,7 +5744,7 @@
       </w:rPr>
     </w:lvl>
   </w:abstractNum>
-  <w:abstractNum w:abstractNumId="12">
+  <w:abstractNum w:abstractNumId="12" w15:restartNumberingAfterBreak="0">
     <w:nsid w:val="252C3154"/>
     <w:multiLevelType w:val="multilevel"/>
     <w:tmpl w:val="11343D30"/>
@@ -5863,7 +5857,7 @@
       </w:rPr>
     </w:lvl>
   </w:abstractNum>
-  <w:abstractNum w:abstractNumId="13">
+  <w:abstractNum w:abstractNumId="13" w15:restartNumberingAfterBreak="0">
     <w:nsid w:val="25FA1EA5"/>
     <w:multiLevelType w:val="hybridMultilevel"/>
     <w:tmpl w:val="8ECC9FA4"/>
@@ -5949,7 +5943,7 @@
       </w:pPr>
     </w:lvl>
   </w:abstractNum>
-  <w:abstractNum w:abstractNumId="14">
+  <w:abstractNum w:abstractNumId="14" w15:restartNumberingAfterBreak="0">
     <w:nsid w:val="28C373B2"/>
     <w:multiLevelType w:val="multilevel"/>
     <w:tmpl w:val="04090021"/>
@@ -6062,7 +6056,7 @@
       </w:rPr>
     </w:lvl>
   </w:abstractNum>
-  <w:abstractNum w:abstractNumId="15">
+  <w:abstractNum w:abstractNumId="15" w15:restartNumberingAfterBreak="0">
     <w:nsid w:val="291848A3"/>
     <w:multiLevelType w:val="hybridMultilevel"/>
     <w:tmpl w:val="B02292E0"/>
@@ -6175,7 +6169,7 @@
       </w:rPr>
     </w:lvl>
   </w:abstractNum>
-  <w:abstractNum w:abstractNumId="16">
+  <w:abstractNum w:abstractNumId="16" w15:restartNumberingAfterBreak="0">
     <w:nsid w:val="2CD94CE0"/>
     <w:multiLevelType w:val="multilevel"/>
     <w:tmpl w:val="E8E07514"/>
@@ -6288,7 +6282,7 @@
       </w:rPr>
     </w:lvl>
   </w:abstractNum>
-  <w:abstractNum w:abstractNumId="17">
+  <w:abstractNum w:abstractNumId="17" w15:restartNumberingAfterBreak="0">
     <w:nsid w:val="317B65E3"/>
     <w:multiLevelType w:val="hybridMultilevel"/>
     <w:tmpl w:val="86A86E8E"/>
@@ -6401,7 +6395,7 @@
       </w:rPr>
     </w:lvl>
   </w:abstractNum>
-  <w:abstractNum w:abstractNumId="18">
+  <w:abstractNum w:abstractNumId="18" w15:restartNumberingAfterBreak="0">
     <w:nsid w:val="32122AA7"/>
     <w:multiLevelType w:val="hybridMultilevel"/>
     <w:tmpl w:val="5F4C5126"/>
@@ -6487,7 +6481,7 @@
       </w:pPr>
     </w:lvl>
   </w:abstractNum>
-  <w:abstractNum w:abstractNumId="19">
+  <w:abstractNum w:abstractNumId="19" w15:restartNumberingAfterBreak="0">
     <w:nsid w:val="36977E5F"/>
     <w:multiLevelType w:val="hybridMultilevel"/>
     <w:tmpl w:val="B706D374"/>
@@ -6600,7 +6594,7 @@
       </w:rPr>
     </w:lvl>
   </w:abstractNum>
-  <w:abstractNum w:abstractNumId="20">
+  <w:abstractNum w:abstractNumId="20" w15:restartNumberingAfterBreak="0">
     <w:nsid w:val="370B5B98"/>
     <w:multiLevelType w:val="hybridMultilevel"/>
     <w:tmpl w:val="36B08206"/>
@@ -6686,7 +6680,7 @@
       </w:pPr>
     </w:lvl>
   </w:abstractNum>
-  <w:abstractNum w:abstractNumId="21">
+  <w:abstractNum w:abstractNumId="21" w15:restartNumberingAfterBreak="0">
     <w:nsid w:val="37A731FC"/>
     <w:multiLevelType w:val="multilevel"/>
     <w:tmpl w:val="8E421604"/>
@@ -6799,7 +6793,7 @@
       </w:rPr>
     </w:lvl>
   </w:abstractNum>
-  <w:abstractNum w:abstractNumId="22">
+  <w:abstractNum w:abstractNumId="22" w15:restartNumberingAfterBreak="0">
     <w:nsid w:val="38317B84"/>
     <w:multiLevelType w:val="hybridMultilevel"/>
     <w:tmpl w:val="C9369446"/>
@@ -6911,7 +6905,7 @@
       </w:rPr>
     </w:lvl>
   </w:abstractNum>
-  <w:abstractNum w:abstractNumId="23">
+  <w:abstractNum w:abstractNumId="23" w15:restartNumberingAfterBreak="0">
     <w:nsid w:val="39A6658F"/>
     <w:multiLevelType w:val="multilevel"/>
     <w:tmpl w:val="F71EBB56"/>
@@ -7024,7 +7018,7 @@
       </w:rPr>
     </w:lvl>
   </w:abstractNum>
-  <w:abstractNum w:abstractNumId="24">
+  <w:abstractNum w:abstractNumId="24" w15:restartNumberingAfterBreak="0">
     <w:nsid w:val="3AE9441F"/>
     <w:multiLevelType w:val="hybridMultilevel"/>
     <w:tmpl w:val="07303122"/>
@@ -7110,7 +7104,7 @@
       </w:pPr>
     </w:lvl>
   </w:abstractNum>
-  <w:abstractNum w:abstractNumId="25">
+  <w:abstractNum w:abstractNumId="25" w15:restartNumberingAfterBreak="0">
     <w:nsid w:val="3BA573AC"/>
     <w:multiLevelType w:val="hybridMultilevel"/>
     <w:tmpl w:val="6C8A6AE8"/>
@@ -7196,7 +7190,7 @@
       </w:pPr>
     </w:lvl>
   </w:abstractNum>
-  <w:abstractNum w:abstractNumId="26">
+  <w:abstractNum w:abstractNumId="26" w15:restartNumberingAfterBreak="0">
     <w:nsid w:val="3FB250B7"/>
     <w:multiLevelType w:val="hybridMultilevel"/>
     <w:tmpl w:val="6BF2B024"/>
@@ -7282,7 +7276,7 @@
       </w:pPr>
     </w:lvl>
   </w:abstractNum>
-  <w:abstractNum w:abstractNumId="27">
+  <w:abstractNum w:abstractNumId="27" w15:restartNumberingAfterBreak="0">
     <w:nsid w:val="46503CE6"/>
     <w:multiLevelType w:val="multilevel"/>
     <w:tmpl w:val="069E1B42"/>
@@ -7395,7 +7389,7 @@
       </w:rPr>
     </w:lvl>
   </w:abstractNum>
-  <w:abstractNum w:abstractNumId="28">
+  <w:abstractNum w:abstractNumId="28" w15:restartNumberingAfterBreak="0">
     <w:nsid w:val="468A608F"/>
     <w:multiLevelType w:val="multilevel"/>
     <w:tmpl w:val="11343D30"/>
@@ -7508,7 +7502,7 @@
       </w:rPr>
     </w:lvl>
   </w:abstractNum>
-  <w:abstractNum w:abstractNumId="29">
+  <w:abstractNum w:abstractNumId="29" w15:restartNumberingAfterBreak="0">
     <w:nsid w:val="50B27391"/>
     <w:multiLevelType w:val="hybridMultilevel"/>
     <w:tmpl w:val="BE8CB552"/>
@@ -7594,7 +7588,7 @@
       </w:pPr>
     </w:lvl>
   </w:abstractNum>
-  <w:abstractNum w:abstractNumId="30">
+  <w:abstractNum w:abstractNumId="30" w15:restartNumberingAfterBreak="0">
     <w:nsid w:val="51D07251"/>
     <w:multiLevelType w:val="multilevel"/>
     <w:tmpl w:val="11343D30"/>
@@ -7707,7 +7701,7 @@
       </w:rPr>
     </w:lvl>
   </w:abstractNum>
-  <w:abstractNum w:abstractNumId="31">
+  <w:abstractNum w:abstractNumId="31" w15:restartNumberingAfterBreak="0">
     <w:nsid w:val="541F6EE5"/>
     <w:multiLevelType w:val="hybridMultilevel"/>
     <w:tmpl w:val="E04665AA"/>
@@ -7793,7 +7787,7 @@
       </w:pPr>
     </w:lvl>
   </w:abstractNum>
-  <w:abstractNum w:abstractNumId="32">
+  <w:abstractNum w:abstractNumId="32" w15:restartNumberingAfterBreak="0">
     <w:nsid w:val="57703A17"/>
     <w:multiLevelType w:val="multilevel"/>
     <w:tmpl w:val="04090021"/>
@@ -7906,7 +7900,7 @@
       </w:rPr>
     </w:lvl>
   </w:abstractNum>
-  <w:abstractNum w:abstractNumId="33">
+  <w:abstractNum w:abstractNumId="33" w15:restartNumberingAfterBreak="0">
     <w:nsid w:val="58AD1EEC"/>
     <w:multiLevelType w:val="multilevel"/>
     <w:tmpl w:val="EDECFC30"/>
@@ -8024,7 +8018,7 @@
       </w:rPr>
     </w:lvl>
   </w:abstractNum>
-  <w:abstractNum w:abstractNumId="34">
+  <w:abstractNum w:abstractNumId="34" w15:restartNumberingAfterBreak="0">
     <w:nsid w:val="5A0B2B7B"/>
     <w:multiLevelType w:val="multilevel"/>
     <w:tmpl w:val="11343D30"/>
@@ -8137,7 +8131,7 @@
       </w:rPr>
     </w:lvl>
   </w:abstractNum>
-  <w:abstractNum w:abstractNumId="35">
+  <w:abstractNum w:abstractNumId="35" w15:restartNumberingAfterBreak="0">
     <w:nsid w:val="5C723CF4"/>
     <w:multiLevelType w:val="multilevel"/>
     <w:tmpl w:val="11343D30"/>
@@ -8250,7 +8244,7 @@
       </w:rPr>
     </w:lvl>
   </w:abstractNum>
-  <w:abstractNum w:abstractNumId="36">
+  <w:abstractNum w:abstractNumId="36" w15:restartNumberingAfterBreak="0">
     <w:nsid w:val="5DC40198"/>
     <w:multiLevelType w:val="multilevel"/>
     <w:tmpl w:val="CB481D68"/>
@@ -8363,7 +8357,7 @@
       </w:rPr>
     </w:lvl>
   </w:abstractNum>
-  <w:abstractNum w:abstractNumId="37">
+  <w:abstractNum w:abstractNumId="37" w15:restartNumberingAfterBreak="0">
     <w:nsid w:val="5F4055EA"/>
     <w:multiLevelType w:val="multilevel"/>
     <w:tmpl w:val="7B223E50"/>
@@ -8476,7 +8470,7 @@
       </w:rPr>
     </w:lvl>
   </w:abstractNum>
-  <w:abstractNum w:abstractNumId="38">
+  <w:abstractNum w:abstractNumId="38" w15:restartNumberingAfterBreak="0">
     <w:nsid w:val="63E40094"/>
     <w:multiLevelType w:val="multilevel"/>
     <w:tmpl w:val="0409001F"/>
@@ -8562,7 +8556,7 @@
       </w:pPr>
     </w:lvl>
   </w:abstractNum>
-  <w:abstractNum w:abstractNumId="39">
+  <w:abstractNum w:abstractNumId="39" w15:restartNumberingAfterBreak="0">
     <w:nsid w:val="64457F66"/>
     <w:multiLevelType w:val="multilevel"/>
     <w:tmpl w:val="04090021"/>
@@ -8675,7 +8669,7 @@
       </w:rPr>
     </w:lvl>
   </w:abstractNum>
-  <w:abstractNum w:abstractNumId="40">
+  <w:abstractNum w:abstractNumId="40" w15:restartNumberingAfterBreak="0">
     <w:nsid w:val="679E73B6"/>
     <w:multiLevelType w:val="multilevel"/>
     <w:tmpl w:val="158CDA8E"/>
@@ -8793,7 +8787,7 @@
       </w:rPr>
     </w:lvl>
   </w:abstractNum>
-  <w:abstractNum w:abstractNumId="41">
+  <w:abstractNum w:abstractNumId="41" w15:restartNumberingAfterBreak="0">
     <w:nsid w:val="6E980D6D"/>
     <w:multiLevelType w:val="hybridMultilevel"/>
     <w:tmpl w:val="7ACC4A90"/>
@@ -8906,7 +8900,7 @@
       </w:rPr>
     </w:lvl>
   </w:abstractNum>
-  <w:abstractNum w:abstractNumId="42">
+  <w:abstractNum w:abstractNumId="42" w15:restartNumberingAfterBreak="0">
     <w:nsid w:val="702E7684"/>
     <w:multiLevelType w:val="hybridMultilevel"/>
     <w:tmpl w:val="32844964"/>
@@ -9019,7 +9013,7 @@
       </w:rPr>
     </w:lvl>
   </w:abstractNum>
-  <w:abstractNum w:abstractNumId="43">
+  <w:abstractNum w:abstractNumId="43" w15:restartNumberingAfterBreak="0">
     <w:nsid w:val="714E06A3"/>
     <w:multiLevelType w:val="multilevel"/>
     <w:tmpl w:val="11343D30"/>
@@ -9132,7 +9126,7 @@
       </w:rPr>
     </w:lvl>
   </w:abstractNum>
-  <w:abstractNum w:abstractNumId="44">
+  <w:abstractNum w:abstractNumId="44" w15:restartNumberingAfterBreak="0">
     <w:nsid w:val="7398624C"/>
     <w:multiLevelType w:val="multilevel"/>
     <w:tmpl w:val="11343D30"/>
@@ -9245,7 +9239,7 @@
       </w:rPr>
     </w:lvl>
   </w:abstractNum>
-  <w:abstractNum w:abstractNumId="45">
+  <w:abstractNum w:abstractNumId="45" w15:restartNumberingAfterBreak="0">
     <w:nsid w:val="76D4677E"/>
     <w:multiLevelType w:val="multilevel"/>
     <w:tmpl w:val="04090021"/>
@@ -9358,7 +9352,7 @@
       </w:rPr>
     </w:lvl>
   </w:abstractNum>
-  <w:abstractNum w:abstractNumId="46">
+  <w:abstractNum w:abstractNumId="46" w15:restartNumberingAfterBreak="0">
     <w:nsid w:val="77971E2D"/>
     <w:multiLevelType w:val="multilevel"/>
     <w:tmpl w:val="11343D30"/>
@@ -9471,7 +9465,7 @@
       </w:rPr>
     </w:lvl>
   </w:abstractNum>
-  <w:abstractNum w:abstractNumId="47">
+  <w:abstractNum w:abstractNumId="47" w15:restartNumberingAfterBreak="0">
     <w:nsid w:val="7BB06A54"/>
     <w:multiLevelType w:val="hybridMultilevel"/>
     <w:tmpl w:val="0116E70A"/>
@@ -9583,148 +9577,148 @@
       </w:rPr>
     </w:lvl>
   </w:abstractNum>
-  <w:num w:numId="1">
+  <w:num w:numId="1" w16cid:durableId="480777844">
     <w:abstractNumId w:val="0"/>
   </w:num>
-  <w:num w:numId="2">
+  <w:num w:numId="2" w16cid:durableId="470634211">
     <w:abstractNumId w:val="10"/>
   </w:num>
-  <w:num w:numId="3">
+  <w:num w:numId="3" w16cid:durableId="798644856">
     <w:abstractNumId w:val="33"/>
   </w:num>
-  <w:num w:numId="4">
+  <w:num w:numId="4" w16cid:durableId="1211920678">
     <w:abstractNumId w:val="3"/>
   </w:num>
-  <w:num w:numId="5">
+  <w:num w:numId="5" w16cid:durableId="1984846900">
     <w:abstractNumId w:val="27"/>
   </w:num>
-  <w:num w:numId="6">
+  <w:num w:numId="6" w16cid:durableId="836072407">
     <w:abstractNumId w:val="40"/>
   </w:num>
-  <w:num w:numId="7">
+  <w:num w:numId="7" w16cid:durableId="81417277">
     <w:abstractNumId w:val="43"/>
   </w:num>
-  <w:num w:numId="8">
+  <w:num w:numId="8" w16cid:durableId="1875116280">
     <w:abstractNumId w:val="44"/>
   </w:num>
-  <w:num w:numId="9">
+  <w:num w:numId="9" w16cid:durableId="862671002">
     <w:abstractNumId w:val="6"/>
   </w:num>
-  <w:num w:numId="10">
+  <w:num w:numId="10" w16cid:durableId="331222610">
     <w:abstractNumId w:val="46"/>
   </w:num>
-  <w:num w:numId="11">
+  <w:num w:numId="11" w16cid:durableId="810054107">
     <w:abstractNumId w:val="34"/>
   </w:num>
-  <w:num w:numId="12">
+  <w:num w:numId="12" w16cid:durableId="1269704244">
     <w:abstractNumId w:val="12"/>
   </w:num>
-  <w:num w:numId="13">
+  <w:num w:numId="13" w16cid:durableId="720516500">
     <w:abstractNumId w:val="35"/>
   </w:num>
-  <w:num w:numId="14">
+  <w:num w:numId="14" w16cid:durableId="1082947487">
     <w:abstractNumId w:val="28"/>
   </w:num>
-  <w:num w:numId="15">
+  <w:num w:numId="15" w16cid:durableId="1898517202">
     <w:abstractNumId w:val="30"/>
   </w:num>
-  <w:num w:numId="16">
+  <w:num w:numId="16" w16cid:durableId="1157262859">
     <w:abstractNumId w:val="23"/>
   </w:num>
-  <w:num w:numId="17">
+  <w:num w:numId="17" w16cid:durableId="1293291027">
     <w:abstractNumId w:val="16"/>
   </w:num>
-  <w:num w:numId="18">
+  <w:num w:numId="18" w16cid:durableId="641081034">
     <w:abstractNumId w:val="11"/>
   </w:num>
-  <w:num w:numId="19">
+  <w:num w:numId="19" w16cid:durableId="990988956">
     <w:abstractNumId w:val="7"/>
   </w:num>
-  <w:num w:numId="20">
+  <w:num w:numId="20" w16cid:durableId="338311602">
     <w:abstractNumId w:val="21"/>
   </w:num>
-  <w:num w:numId="21">
+  <w:num w:numId="21" w16cid:durableId="552469756">
     <w:abstractNumId w:val="38"/>
   </w:num>
-  <w:num w:numId="22">
+  <w:num w:numId="22" w16cid:durableId="894007887">
     <w:abstractNumId w:val="29"/>
   </w:num>
-  <w:num w:numId="23">
+  <w:num w:numId="23" w16cid:durableId="1237206959">
     <w:abstractNumId w:val="37"/>
   </w:num>
-  <w:num w:numId="24">
+  <w:num w:numId="24" w16cid:durableId="1656452157">
     <w:abstractNumId w:val="26"/>
   </w:num>
-  <w:num w:numId="25">
+  <w:num w:numId="25" w16cid:durableId="2079203089">
     <w:abstractNumId w:val="36"/>
   </w:num>
-  <w:num w:numId="26">
+  <w:num w:numId="26" w16cid:durableId="1647121836">
     <w:abstractNumId w:val="9"/>
   </w:num>
-  <w:num w:numId="27">
+  <w:num w:numId="27" w16cid:durableId="2099328480">
     <w:abstractNumId w:val="42"/>
   </w:num>
-  <w:num w:numId="28">
+  <w:num w:numId="28" w16cid:durableId="2117367430">
     <w:abstractNumId w:val="20"/>
   </w:num>
-  <w:num w:numId="29">
+  <w:num w:numId="29" w16cid:durableId="693114480">
     <w:abstractNumId w:val="8"/>
   </w:num>
-  <w:num w:numId="30">
+  <w:num w:numId="30" w16cid:durableId="1046027902">
     <w:abstractNumId w:val="18"/>
   </w:num>
-  <w:num w:numId="31">
+  <w:num w:numId="31" w16cid:durableId="1279414442">
     <w:abstractNumId w:val="1"/>
   </w:num>
-  <w:num w:numId="32">
+  <w:num w:numId="32" w16cid:durableId="1096366621">
     <w:abstractNumId w:val="4"/>
   </w:num>
-  <w:num w:numId="33">
+  <w:num w:numId="33" w16cid:durableId="852647909">
     <w:abstractNumId w:val="14"/>
   </w:num>
-  <w:num w:numId="34">
+  <w:num w:numId="34" w16cid:durableId="1641809713">
     <w:abstractNumId w:val="5"/>
   </w:num>
-  <w:num w:numId="35">
+  <w:num w:numId="35" w16cid:durableId="299653446">
     <w:abstractNumId w:val="2"/>
   </w:num>
-  <w:num w:numId="36">
+  <w:num w:numId="36" w16cid:durableId="489716327">
     <w:abstractNumId w:val="45"/>
   </w:num>
-  <w:num w:numId="37">
+  <w:num w:numId="37" w16cid:durableId="1840582166">
     <w:abstractNumId w:val="32"/>
   </w:num>
-  <w:num w:numId="38">
+  <w:num w:numId="38" w16cid:durableId="1145663838">
     <w:abstractNumId w:val="39"/>
   </w:num>
-  <w:num w:numId="39">
+  <w:num w:numId="39" w16cid:durableId="779102950">
     <w:abstractNumId w:val="13"/>
   </w:num>
-  <w:num w:numId="40">
+  <w:num w:numId="40" w16cid:durableId="635913428">
     <w:abstractNumId w:val="24"/>
   </w:num>
-  <w:num w:numId="41">
+  <w:num w:numId="41" w16cid:durableId="1534659720">
     <w:abstractNumId w:val="41"/>
   </w:num>
-  <w:num w:numId="42">
+  <w:num w:numId="42" w16cid:durableId="1402210707">
     <w:abstractNumId w:val="17"/>
   </w:num>
-  <w:num w:numId="43">
+  <w:num w:numId="43" w16cid:durableId="1098481292">
     <w:abstractNumId w:val="31"/>
   </w:num>
-  <w:num w:numId="44">
+  <w:num w:numId="44" w16cid:durableId="1524200116">
     <w:abstractNumId w:val="15"/>
   </w:num>
-  <w:num w:numId="45">
+  <w:num w:numId="45" w16cid:durableId="1450200897">
     <w:abstractNumId w:val="25"/>
   </w:num>
-  <w:num w:numId="46">
+  <w:num w:numId="46" w16cid:durableId="825054866">
     <w:abstractNumId w:val="19"/>
   </w:num>
-  <w:num w:numId="47">
+  <w:num w:numId="47" w16cid:durableId="1168597744">
     <w:abstractNumId w:val="22"/>
   </w:num>
-  <w:num w:numId="48">
+  <w:num w:numId="48" w16cid:durableId="327563493">
     <w:abstractNumId w:val="47"/>
   </w:num>
   <w:numIdMacAtCleanup w:val="21"/>
@@ -9732,7 +9726,7 @@
 </file>
 
 <file path=word/styles.xml><?xml version="1.0" encoding="utf-8"?>
-<w:styles xmlns:mc="http://schemas.openxmlformats.org/markup-compatibility/2006" xmlns:r="http://schemas.openxmlformats.org/officeDocument/2006/relationships" xmlns:w="http://schemas.openxmlformats.org/wordprocessingml/2006/main" xmlns:w14="http://schemas.microsoft.com/office/word/2010/wordml" xmlns:w15="http://schemas.microsoft.com/office/word/2012/wordml" mc:Ignorable="w14 w15">
+<w:styles xmlns:mc="http://schemas.openxmlformats.org/markup-compatibility/2006" xmlns:r="http://schemas.openxmlformats.org/officeDocument/2006/relationships" xmlns:w="http://schemas.openxmlformats.org/wordprocessingml/2006/main" xmlns:w14="http://schemas.microsoft.com/office/word/2010/wordml" xmlns:w15="http://schemas.microsoft.com/office/word/2012/wordml" xmlns:w16cex="http://schemas.microsoft.com/office/word/2018/wordml/cex" xmlns:w16cid="http://schemas.microsoft.com/office/word/2016/wordml/cid" xmlns:w16="http://schemas.microsoft.com/office/word/2018/wordml" xmlns:w16du="http://schemas.microsoft.com/office/word/2023/wordml/word16du" xmlns:w16sdtdh="http://schemas.microsoft.com/office/word/2020/wordml/sdtdatahash" xmlns:w16sdtfl="http://schemas.microsoft.com/office/word/2024/wordml/sdtformatlock" xmlns:w16se="http://schemas.microsoft.com/office/word/2015/wordml/symex" mc:Ignorable="w14 w15 w16se w16cid w16 w16cex w16sdtdh w16sdtfl w16du">
   <w:docDefaults>
     <w:rPrDefault>
       <w:rPr>
@@ -9748,7 +9742,7 @@
       </w:pPr>
     </w:pPrDefault>
   </w:docDefaults>
-  <w:latentStyles w:defLockedState="0" w:defUIPriority="99" w:defSemiHidden="0" w:defUnhideWhenUsed="0" w:defQFormat="0" w:count="371">
+  <w:latentStyles w:defLockedState="0" w:defUIPriority="99" w:defSemiHidden="0" w:defUnhideWhenUsed="0" w:defQFormat="0" w:count="376">
     <w:lsdException w:name="Normal" w:uiPriority="0" w:qFormat="1"/>
     <w:lsdException w:name="heading 1" w:uiPriority="0" w:qFormat="1"/>
     <w:lsdException w:name="heading 2" w:semiHidden="1" w:uiPriority="0" w:unhideWhenUsed="1" w:qFormat="1"/>
@@ -10120,6 +10114,11 @@
     <w:lsdException w:name="List Table 5 Dark Accent 6" w:uiPriority="50"/>
     <w:lsdException w:name="List Table 6 Colorful Accent 6" w:uiPriority="51"/>
     <w:lsdException w:name="List Table 7 Colorful Accent 6" w:uiPriority="52"/>
+    <w:lsdException w:name="Mention" w:semiHidden="1" w:unhideWhenUsed="1"/>
+    <w:lsdException w:name="Smart Hyperlink" w:semiHidden="1" w:unhideWhenUsed="1"/>
+    <w:lsdException w:name="Hashtag" w:semiHidden="1" w:unhideWhenUsed="1"/>
+    <w:lsdException w:name="Unresolved Mention" w:semiHidden="1" w:unhideWhenUsed="1"/>
+    <w:lsdException w:name="Smart Link" w:semiHidden="1" w:unhideWhenUsed="1"/>
   </w:latentStyles>
   <w:style w:type="paragraph" w:default="1" w:styleId="Normal">
     <w:name w:val="Normal"/>
@@ -10615,7 +10614,6 @@
       <w:spacing w:after="0" w:line="240" w:lineRule="auto"/>
     </w:pPr>
     <w:tblPr>
-      <w:tblInd w:w="0" w:type="dxa"/>
       <w:tblBorders>
         <w:top w:val="single" w:sz="4" w:space="0" w:color="auto"/>
         <w:left w:val="single" w:sz="4" w:space="0" w:color="auto"/>
@@ -10624,12 +10622,6 @@
         <w:insideH w:val="single" w:sz="4" w:space="0" w:color="auto"/>
         <w:insideV w:val="single" w:sz="4" w:space="0" w:color="auto"/>
       </w:tblBorders>
-      <w:tblCellMar>
-        <w:top w:w="0" w:type="dxa"/>
-        <w:left w:w="108" w:type="dxa"/>
-        <w:bottom w:w="0" w:type="dxa"/>
-        <w:right w:w="108" w:type="dxa"/>
-      </w:tblCellMar>
     </w:tblPr>
   </w:style>
   <w:style w:type="paragraph" w:styleId="TOCHeading">
@@ -10850,7 +10842,7 @@
 </file>
 
 <file path=word/glossary/document.xml><?xml version="1.0" encoding="utf-8"?>
-<w:glossaryDocument xmlns:wpc="http://schemas.microsoft.com/office/word/2010/wordprocessingCanvas" xmlns:mc="http://schemas.openxmlformats.org/markup-compatibility/2006" xmlns:o="urn:schemas-microsoft-com:office:office" xmlns:r="http://schemas.openxmlformats.org/officeDocument/2006/relationships" xmlns:m="http://schemas.openxmlformats.org/officeDocument/2006/math" xmlns:v="urn:schemas-microsoft-com:vml" xmlns:wp14="http://schemas.microsoft.com/office/word/2010/wordprocessingDrawing" xmlns:wp="http://schemas.openxmlformats.org/drawingml/2006/wordprocessingDrawing" xmlns:w10="urn:schemas-microsoft-com:office:word" xmlns:w="http://schemas.openxmlformats.org/wordprocessingml/2006/main" xmlns:w14="http://schemas.microsoft.com/office/word/2010/wordml" xmlns:w15="http://schemas.microsoft.com/office/word/2012/wordml" xmlns:wpg="http://schemas.microsoft.com/office/word/2010/wordprocessingGroup" xmlns:wpi="http://schemas.microsoft.com/office/word/2010/wordprocessingInk" xmlns:wne="http://schemas.microsoft.com/office/word/2006/wordml" xmlns:wps="http://schemas.microsoft.com/office/word/2010/wordprocessingShape" mc:Ignorable="w14 w15 wp14">
+<w:glossaryDocument xmlns:wpc="http://schemas.microsoft.com/office/word/2010/wordprocessingCanvas" xmlns:cx="http://schemas.microsoft.com/office/drawing/2014/chartex" xmlns:cx1="http://schemas.microsoft.com/office/drawing/2015/9/8/chartex" xmlns:cx2="http://schemas.microsoft.com/office/drawing/2015/10/21/chartex" xmlns:cx3="http://schemas.microsoft.com/office/drawing/2016/5/9/chartex" xmlns:cx4="http://schemas.microsoft.com/office/drawing/2016/5/10/chartex" xmlns:cx5="http://schemas.microsoft.com/office/drawing/2016/5/11/chartex" xmlns:cx6="http://schemas.microsoft.com/office/drawing/2016/5/12/chartex" xmlns:cx7="http://schemas.microsoft.com/office/drawing/2016/5/13/chartex" xmlns:cx8="http://schemas.microsoft.com/office/drawing/2016/5/14/chartex" xmlns:mc="http://schemas.openxmlformats.org/markup-compatibility/2006" xmlns:aink="http://schemas.microsoft.com/office/drawing/2016/ink" xmlns:am3d="http://schemas.microsoft.com/office/drawing/2017/model3d" xmlns:o="urn:schemas-microsoft-com:office:office" xmlns:oel="http://schemas.microsoft.com/office/2019/extlst" xmlns:r="http://schemas.openxmlformats.org/officeDocument/2006/relationships" xmlns:m="http://schemas.openxmlformats.org/officeDocument/2006/math" xmlns:v="urn:schemas-microsoft-com:vml" xmlns:wp14="http://schemas.microsoft.com/office/word/2010/wordprocessingDrawing" xmlns:wp="http://schemas.openxmlformats.org/drawingml/2006/wordprocessingDrawing" xmlns:w10="urn:schemas-microsoft-com:office:word" xmlns:w="http://schemas.openxmlformats.org/wordprocessingml/2006/main" xmlns:w14="http://schemas.microsoft.com/office/word/2010/wordml" xmlns:w15="http://schemas.microsoft.com/office/word/2012/wordml" xmlns:w16cex="http://schemas.microsoft.com/office/word/2018/wordml/cex" xmlns:w16cid="http://schemas.microsoft.com/office/word/2016/wordml/cid" xmlns:w16="http://schemas.microsoft.com/office/word/2018/wordml" xmlns:w16du="http://schemas.microsoft.com/office/word/2023/wordml/word16du" xmlns:w16sdtdh="http://schemas.microsoft.com/office/word/2020/wordml/sdtdatahash" xmlns:w16sdtfl="http://schemas.microsoft.com/office/word/2024/wordml/sdtformatlock" xmlns:w16se="http://schemas.microsoft.com/office/word/2015/wordml/symex" xmlns:wpg="http://schemas.microsoft.com/office/word/2010/wordprocessingGroup" xmlns:wpi="http://schemas.microsoft.com/office/word/2010/wordprocessingInk" xmlns:wne="http://schemas.microsoft.com/office/word/2006/wordml" xmlns:wps="http://schemas.microsoft.com/office/word/2010/wordprocessingShape" mc:Ignorable="w14 w15 w16se w16cid w16 w16cex w16sdtdh w16sdtfl w16du wp14">
   <w:docParts>
     <w:docPart>
       <w:docPartPr>
@@ -10876,7 +10868,7 @@
             <w:rPr>
               <w:rFonts w:asciiTheme="majorHAnsi" w:eastAsiaTheme="majorEastAsia" w:hAnsiTheme="majorHAnsi" w:cstheme="majorBidi"/>
               <w:caps/>
-              <w:color w:val="5B9BD5" w:themeColor="accent1"/>
+              <w:color w:val="156082" w:themeColor="accent1"/>
               <w:sz w:val="80"/>
               <w:szCs w:val="80"/>
             </w:rPr>
@@ -10890,7 +10882,7 @@
 </file>
 
 <file path=word/glossary/fontTable.xml><?xml version="1.0" encoding="utf-8"?>
-<w:fonts xmlns:mc="http://schemas.openxmlformats.org/markup-compatibility/2006" xmlns:r="http://schemas.openxmlformats.org/officeDocument/2006/relationships" xmlns:w="http://schemas.openxmlformats.org/wordprocessingml/2006/main" xmlns:w14="http://schemas.microsoft.com/office/word/2010/wordml" xmlns:w15="http://schemas.microsoft.com/office/word/2012/wordml" mc:Ignorable="w14 w15">
+<w:fonts xmlns:mc="http://schemas.openxmlformats.org/markup-compatibility/2006" xmlns:r="http://schemas.openxmlformats.org/officeDocument/2006/relationships" xmlns:w="http://schemas.openxmlformats.org/wordprocessingml/2006/main" xmlns:w14="http://schemas.microsoft.com/office/word/2010/wordml" xmlns:w15="http://schemas.microsoft.com/office/word/2012/wordml" xmlns:w16cex="http://schemas.microsoft.com/office/word/2018/wordml/cex" xmlns:w16cid="http://schemas.microsoft.com/office/word/2016/wordml/cid" xmlns:w16="http://schemas.microsoft.com/office/word/2018/wordml" xmlns:w16du="http://schemas.microsoft.com/office/word/2023/wordml/word16du" xmlns:w16sdtdh="http://schemas.microsoft.com/office/word/2020/wordml/sdtdatahash" xmlns:w16sdtfl="http://schemas.microsoft.com/office/word/2024/wordml/sdtformatlock" xmlns:w16se="http://schemas.microsoft.com/office/word/2015/wordml/symex" mc:Ignorable="w14 w15 w16se w16cid w16 w16cex w16sdtdh w16sdtfl w16du">
   <w:font w:name="Times New Roman">
     <w:panose1 w:val="02020603050405020304"/>
     <w:charset w:val="00"/>
@@ -10937,10 +10929,9 @@
     <w:altName w:val="ＭＳ 明朝"/>
     <w:panose1 w:val="02020609040205080304"/>
     <w:charset w:val="80"/>
-    <w:family w:val="roman"/>
-    <w:notTrueType/>
+    <w:family w:val="modern"/>
     <w:pitch w:val="fixed"/>
-    <w:sig w:usb0="00000001" w:usb1="08070000" w:usb2="00000010" w:usb3="00000000" w:csb0="00020000" w:csb1="00000000"/>
+    <w:sig w:usb0="E00002FF" w:usb1="6AC7FDFB" w:usb2="00000012" w:usb3="00000000" w:csb0="0002009F" w:csb1="00000000"/>
   </w:font>
   <w:font w:name="Calibri Light">
     <w:panose1 w:val="020F0302020204030204"/>
@@ -10957,11 +10948,38 @@
     <w:pitch w:val="fixed"/>
     <w:sig w:usb0="E00002FF" w:usb1="6AC7FDFB" w:usb2="08000012" w:usb3="00000000" w:csb0="0002009F" w:csb1="00000000"/>
   </w:font>
+  <w:font w:name="Aptos">
+    <w:charset w:val="00"/>
+    <w:family w:val="swiss"/>
+    <w:pitch w:val="variable"/>
+    <w:sig w:usb0="20000287" w:usb1="00000003" w:usb2="00000000" w:usb3="00000000" w:csb0="0000019F" w:csb1="00000000"/>
+  </w:font>
+  <w:font w:name="Yu Mincho">
+    <w:altName w:val="游明朝"/>
+    <w:charset w:val="80"/>
+    <w:family w:val="roman"/>
+    <w:pitch w:val="variable"/>
+    <w:sig w:usb0="800002E7" w:usb1="2AC7FCFF" w:usb2="00000012" w:usb3="00000000" w:csb0="0002009F" w:csb1="00000000"/>
+  </w:font>
+  <w:font w:name="Aptos Display">
+    <w:charset w:val="00"/>
+    <w:family w:val="swiss"/>
+    <w:pitch w:val="variable"/>
+    <w:sig w:usb0="20000287" w:usb1="00000003" w:usb2="00000000" w:usb3="00000000" w:csb0="0000019F" w:csb1="00000000"/>
+  </w:font>
+  <w:font w:name="Yu Gothic Light">
+    <w:altName w:val="游ゴシック Light"/>
+    <w:panose1 w:val="020B0300000000000000"/>
+    <w:charset w:val="80"/>
+    <w:family w:val="swiss"/>
+    <w:pitch w:val="variable"/>
+    <w:sig w:usb0="E00002FF" w:usb1="2AC7FDFF" w:usb2="00000016" w:usb3="00000000" w:csb0="0002009F" w:csb1="00000000"/>
+  </w:font>
 </w:fonts>
 </file>
 
 <file path=word/glossary/settings.xml><?xml version="1.0" encoding="utf-8"?>
-<w:settings xmlns:mc="http://schemas.openxmlformats.org/markup-compatibility/2006" xmlns:o="urn:schemas-microsoft-com:office:office" xmlns:r="http://schemas.openxmlformats.org/officeDocument/2006/relationships" xmlns:m="http://schemas.openxmlformats.org/officeDocument/2006/math" xmlns:v="urn:schemas-microsoft-com:vml" xmlns:w10="urn:schemas-microsoft-com:office:word" xmlns:w="http://schemas.openxmlformats.org/wordprocessingml/2006/main" xmlns:w14="http://schemas.microsoft.com/office/word/2010/wordml" xmlns:w15="http://schemas.microsoft.com/office/word/2012/wordml" xmlns:sl="http://schemas.openxmlformats.org/schemaLibrary/2006/main" mc:Ignorable="w14 w15">
+<w:settings xmlns:mc="http://schemas.openxmlformats.org/markup-compatibility/2006" xmlns:o="urn:schemas-microsoft-com:office:office" xmlns:r="http://schemas.openxmlformats.org/officeDocument/2006/relationships" xmlns:m="http://schemas.openxmlformats.org/officeDocument/2006/math" xmlns:v="urn:schemas-microsoft-com:vml" xmlns:w10="urn:schemas-microsoft-com:office:word" xmlns:w="http://schemas.openxmlformats.org/wordprocessingml/2006/main" xmlns:w14="http://schemas.microsoft.com/office/word/2010/wordml" xmlns:w15="http://schemas.microsoft.com/office/word/2012/wordml" xmlns:w16cex="http://schemas.microsoft.com/office/word/2018/wordml/cex" xmlns:w16cid="http://schemas.microsoft.com/office/word/2016/wordml/cid" xmlns:w16="http://schemas.microsoft.com/office/word/2018/wordml" xmlns:w16du="http://schemas.microsoft.com/office/word/2023/wordml/word16du" xmlns:w16sdtdh="http://schemas.microsoft.com/office/word/2020/wordml/sdtdatahash" xmlns:w16sdtfl="http://schemas.microsoft.com/office/word/2024/wordml/sdtformatlock" xmlns:w16se="http://schemas.microsoft.com/office/word/2015/wordml/symex" xmlns:sl="http://schemas.openxmlformats.org/schemaLibrary/2006/main" mc:Ignorable="w14 w15 w16se w16cid w16 w16cex w16sdtdh w16sdtfl w16du">
   <w:view w:val="normal"/>
   <w:defaultTabStop w:val="720"/>
   <w:characterSpacingControl w:val="doNotCompress"/>
@@ -10972,6 +10990,7 @@
     <w:compatSetting w:name="enableOpenTypeFeatures" w:uri="http://schemas.microsoft.com/office/word" w:val="1"/>
     <w:compatSetting w:name="doNotFlipMirrorIndents" w:uri="http://schemas.microsoft.com/office/word" w:val="1"/>
     <w:compatSetting w:name="differentiateMultirowTableHeaders" w:uri="http://schemas.microsoft.com/office/word" w:val="1"/>
+    <w:compatSetting w:name="useWord2013TrackBottomHyphenation" w:uri="http://schemas.microsoft.com/office/word" w:val="1"/>
   </w:compat>
   <w:rsids>
     <w:rsidRoot w:val="00F152FF"/>
@@ -10991,6 +11010,7 @@
     <w:rsid w:val="001D3F05"/>
     <w:rsid w:val="001F5271"/>
     <w:rsid w:val="00212B64"/>
+    <w:rsid w:val="00230BA1"/>
     <w:rsid w:val="00255B43"/>
     <w:rsid w:val="00265520"/>
     <w:rsid w:val="002867E4"/>
@@ -11026,6 +11046,7 @@
     <w:rsid w:val="008258F8"/>
     <w:rsid w:val="008854F3"/>
     <w:rsid w:val="008936B6"/>
+    <w:rsid w:val="008D0ABC"/>
     <w:rsid w:val="008D70A6"/>
     <w:rsid w:val="008F077D"/>
     <w:rsid w:val="00945E96"/>
@@ -11078,7 +11099,7 @@
 </file>
 
 <file path=word/glossary/styles.xml><?xml version="1.0" encoding="utf-8"?>
-<w:styles xmlns:mc="http://schemas.openxmlformats.org/markup-compatibility/2006" xmlns:r="http://schemas.openxmlformats.org/officeDocument/2006/relationships" xmlns:w="http://schemas.openxmlformats.org/wordprocessingml/2006/main" xmlns:w14="http://schemas.microsoft.com/office/word/2010/wordml" xmlns:w15="http://schemas.microsoft.com/office/word/2012/wordml" mc:Ignorable="w14 w15">
+<w:styles xmlns:mc="http://schemas.openxmlformats.org/markup-compatibility/2006" xmlns:r="http://schemas.openxmlformats.org/officeDocument/2006/relationships" xmlns:w="http://schemas.openxmlformats.org/wordprocessingml/2006/main" xmlns:w14="http://schemas.microsoft.com/office/word/2010/wordml" xmlns:w15="http://schemas.microsoft.com/office/word/2012/wordml" xmlns:w16cex="http://schemas.microsoft.com/office/word/2018/wordml/cex" xmlns:w16cid="http://schemas.microsoft.com/office/word/2016/wordml/cid" xmlns:w16="http://schemas.microsoft.com/office/word/2018/wordml" xmlns:w16du="http://schemas.microsoft.com/office/word/2023/wordml/word16du" xmlns:w16sdtdh="http://schemas.microsoft.com/office/word/2020/wordml/sdtdatahash" xmlns:w16sdtfl="http://schemas.microsoft.com/office/word/2024/wordml/sdtformatlock" xmlns:w16se="http://schemas.microsoft.com/office/word/2015/wordml/symex" mc:Ignorable="w14 w15 w16se w16cid w16 w16cex w16sdtdh w16sdtfl w16du">
   <w:docDefaults>
     <w:rPrDefault>
       <w:rPr>
@@ -11094,7 +11115,7 @@
       </w:pPr>
     </w:pPrDefault>
   </w:docDefaults>
-  <w:latentStyles w:defLockedState="0" w:defUIPriority="99" w:defSemiHidden="0" w:defUnhideWhenUsed="0" w:defQFormat="0" w:count="371">
+  <w:latentStyles w:defLockedState="0" w:defUIPriority="99" w:defSemiHidden="0" w:defUnhideWhenUsed="0" w:defQFormat="0" w:count="376">
     <w:lsdException w:name="Normal" w:uiPriority="0" w:qFormat="1"/>
     <w:lsdException w:name="heading 1" w:uiPriority="9" w:qFormat="1"/>
     <w:lsdException w:name="heading 2" w:semiHidden="1" w:uiPriority="9" w:unhideWhenUsed="1" w:qFormat="1"/>
@@ -11466,6 +11487,11 @@
     <w:lsdException w:name="List Table 5 Dark Accent 6" w:uiPriority="50"/>
     <w:lsdException w:name="List Table 6 Colorful Accent 6" w:uiPriority="51"/>
     <w:lsdException w:name="List Table 7 Colorful Accent 6" w:uiPriority="52"/>
+    <w:lsdException w:name="Mention" w:semiHidden="1" w:unhideWhenUsed="1"/>
+    <w:lsdException w:name="Smart Hyperlink" w:semiHidden="1" w:unhideWhenUsed="1"/>
+    <w:lsdException w:name="Hashtag" w:semiHidden="1" w:unhideWhenUsed="1"/>
+    <w:lsdException w:name="Unresolved Mention" w:semiHidden="1" w:unhideWhenUsed="1"/>
+    <w:lsdException w:name="Smart Link" w:semiHidden="1" w:unhideWhenUsed="1"/>
   </w:latentStyles>
   <w:style w:type="paragraph" w:default="1" w:styleId="Normal">
     <w:name w:val="Normal"/>
@@ -11506,7 +11532,7 @@
 </file>
 
 <file path=word/glossary/webSettings.xml><?xml version="1.0" encoding="utf-8"?>
-<w:webSettings xmlns:mc="http://schemas.openxmlformats.org/markup-compatibility/2006" xmlns:r="http://schemas.openxmlformats.org/officeDocument/2006/relationships" xmlns:w="http://schemas.openxmlformats.org/wordprocessingml/2006/main" xmlns:w14="http://schemas.microsoft.com/office/word/2010/wordml" xmlns:w15="http://schemas.microsoft.com/office/word/2012/wordml" mc:Ignorable="w14 w15">
+<w:webSettings xmlns:mc="http://schemas.openxmlformats.org/markup-compatibility/2006" xmlns:r="http://schemas.openxmlformats.org/officeDocument/2006/relationships" xmlns:w="http://schemas.openxmlformats.org/wordprocessingml/2006/main" xmlns:w14="http://schemas.microsoft.com/office/word/2010/wordml" xmlns:w15="http://schemas.microsoft.com/office/word/2012/wordml" xmlns:w16cex="http://schemas.microsoft.com/office/word/2018/wordml/cex" xmlns:w16cid="http://schemas.microsoft.com/office/word/2016/wordml/cid" xmlns:w16="http://schemas.microsoft.com/office/word/2018/wordml" xmlns:w16du="http://schemas.microsoft.com/office/word/2023/wordml/word16du" xmlns:w16sdtdh="http://schemas.microsoft.com/office/word/2020/wordml/sdtdatahash" xmlns:w16sdtfl="http://schemas.microsoft.com/office/word/2024/wordml/sdtformatlock" xmlns:w16se="http://schemas.microsoft.com/office/word/2015/wordml/symex" mc:Ignorable="w14 w15 w16se w16cid w16 w16cex w16sdtdh w16sdtfl w16du">
   <w:optimizeForBrowser/>
   <w:allowPNG/>
 </w:webSettings>

</xml_diff>